<commit_message>
Do an cuoi khoa
</commit_message>
<xml_diff>
--- a/VRA.Final.TranTrungDuc/BaoCao/VRA.Final.TranTrungDuc.docx
+++ b/VRA.Final.TranTrungDuc/BaoCao/VRA.Final.TranTrungDuc.docx
@@ -37,6 +37,8 @@
         </w:rPr>
         <w:t xml:space="preserve"> HỒ CHÍ MINH</w:t>
       </w:r>
+      <w:bookmarkStart w:id="1" w:name="_GoBack"/>
+      <w:bookmarkEnd w:id="1"/>
     </w:p>
     <w:p>
       <w:pPr>
@@ -582,30 +584,31 @@
         <w:ind w:left="432" w:hanging="432"/>
         <w:jc w:val="center"/>
       </w:pPr>
-      <w:bookmarkStart w:id="1" w:name="_Toc377664108"/>
-      <w:bookmarkStart w:id="2" w:name="_Toc377770282"/>
-      <w:bookmarkStart w:id="3" w:name="_Toc377779879"/>
-      <w:bookmarkStart w:id="4" w:name="_Toc377799854"/>
-      <w:bookmarkStart w:id="5" w:name="_Toc377807291"/>
-      <w:bookmarkStart w:id="6" w:name="_Toc377807410"/>
-      <w:bookmarkStart w:id="7" w:name="_Toc500886866"/>
+      <w:bookmarkStart w:id="2" w:name="_Toc377664108"/>
+      <w:bookmarkStart w:id="3" w:name="_Toc377770282"/>
+      <w:bookmarkStart w:id="4" w:name="_Toc377779879"/>
+      <w:bookmarkStart w:id="5" w:name="_Toc377799854"/>
+      <w:bookmarkStart w:id="6" w:name="_Toc377807291"/>
+      <w:bookmarkStart w:id="7" w:name="_Toc377807410"/>
+      <w:bookmarkStart w:id="8" w:name="_Toc502973677"/>
       <w:r>
         <w:lastRenderedPageBreak/>
         <w:t>LỜI CẢM ƠN</w:t>
       </w:r>
-      <w:bookmarkEnd w:id="1"/>
       <w:bookmarkEnd w:id="2"/>
       <w:bookmarkEnd w:id="3"/>
       <w:bookmarkEnd w:id="4"/>
       <w:bookmarkEnd w:id="5"/>
       <w:bookmarkEnd w:id="6"/>
       <w:bookmarkEnd w:id="7"/>
+      <w:bookmarkEnd w:id="8"/>
     </w:p>
     <w:p>
       <w:pPr>
         <w:spacing w:line="360" w:lineRule="auto"/>
         <w:jc w:val="both"/>
       </w:pPr>
+      <w:proofErr w:type="gramStart"/>
       <w:r>
         <w:t xml:space="preserve">Em xin gửi lời cảm ơn chân thành đến </w:t>
       </w:r>
@@ -619,7 +622,21 @@
         <w:rPr>
           <w:b/>
         </w:rPr>
-        <w:t xml:space="preserve">. Lê Đình Duy </w:t>
+        <w:t>.</w:t>
+      </w:r>
+      <w:proofErr w:type="gramEnd"/>
+      <w:r>
+        <w:rPr>
+          <w:b/>
+        </w:rPr>
+        <w:t xml:space="preserve"> </w:t>
+      </w:r>
+      <w:proofErr w:type="gramStart"/>
+      <w:r>
+        <w:rPr>
+          <w:b/>
+        </w:rPr>
+        <w:t xml:space="preserve">Lê Đình Duy </w:t>
       </w:r>
       <w:r>
         <w:t>và</w:t>
@@ -628,7 +645,14 @@
         <w:rPr>
           <w:b/>
         </w:rPr>
-        <w:t xml:space="preserve"> TS. Nguyễn Tấn Trần Minh Khang</w:t>
+        <w:t xml:space="preserve"> TS.</w:t>
+      </w:r>
+      <w:proofErr w:type="gramEnd"/>
+      <w:r>
+        <w:rPr>
+          <w:b/>
+        </w:rPr>
+        <w:t xml:space="preserve"> Nguyễn Tấn Trần Minh Khang</w:t>
       </w:r>
       <w:r>
         <w:t xml:space="preserve"> vì những kiến thức quý báu mà</w:t>
@@ -743,36 +767,36 @@
           <w:noProof/>
         </w:rPr>
       </w:pPr>
-      <w:bookmarkStart w:id="8" w:name="_Toc377664111"/>
-      <w:bookmarkStart w:id="9" w:name="_Toc377770283"/>
-      <w:bookmarkStart w:id="10" w:name="_Toc377779880"/>
-      <w:bookmarkStart w:id="11" w:name="_Toc377799855"/>
-      <w:bookmarkStart w:id="12" w:name="_Toc377807411"/>
-      <w:bookmarkStart w:id="13" w:name="_Toc377807292"/>
+      <w:bookmarkStart w:id="9" w:name="_Toc377664111"/>
+      <w:bookmarkStart w:id="10" w:name="_Toc377770283"/>
+      <w:bookmarkStart w:id="11" w:name="_Toc377779880"/>
+      <w:bookmarkStart w:id="12" w:name="_Toc377799855"/>
+      <w:bookmarkStart w:id="13" w:name="_Toc377807411"/>
+      <w:bookmarkStart w:id="14" w:name="_Toc377807292"/>
       <w:r>
         <w:br w:type="page"/>
       </w:r>
-      <w:bookmarkStart w:id="14" w:name="_Toc500886867"/>
+      <w:bookmarkStart w:id="15" w:name="_Toc502973678"/>
       <w:r>
         <w:lastRenderedPageBreak/>
         <w:t>MỤC LỤC</w:t>
       </w:r>
-      <w:bookmarkEnd w:id="8"/>
       <w:bookmarkEnd w:id="9"/>
       <w:bookmarkEnd w:id="10"/>
       <w:bookmarkEnd w:id="11"/>
       <w:bookmarkEnd w:id="12"/>
+      <w:bookmarkEnd w:id="13"/>
+      <w:bookmarkEnd w:id="15"/>
+      <w:r>
+        <w:fldChar w:fldCharType="begin"/>
+      </w:r>
+      <w:r>
+        <w:instrText xml:space="preserve"> TOC \o "1-2" \h \z \u </w:instrText>
+      </w:r>
+      <w:r>
+        <w:fldChar w:fldCharType="separate"/>
+      </w:r>
       <w:bookmarkEnd w:id="14"/>
-      <w:r>
-        <w:fldChar w:fldCharType="begin"/>
-      </w:r>
-      <w:r>
-        <w:instrText xml:space="preserve"> TOC \o "1-2" \h \z \u </w:instrText>
-      </w:r>
-      <w:r>
-        <w:fldChar w:fldCharType="separate"/>
-      </w:r>
-      <w:bookmarkEnd w:id="13"/>
     </w:p>
     <w:p>
       <w:pPr>
@@ -783,13 +807,83 @@
           <w:sz w:val="22"/>
         </w:rPr>
       </w:pPr>
-      <w:hyperlink w:anchor="_Toc500886866" w:history="1">
+      <w:hyperlink w:anchor="_Toc502973677" w:history="1">
         <w:r>
           <w:rPr>
             <w:rStyle w:val="Hyperlink"/>
             <w:noProof/>
           </w:rPr>
           <w:t>LỜI CẢM ƠN</w:t>
+        </w:r>
+        <w:r>
+          <w:rPr>
+            <w:noProof/>
+            <w:webHidden/>
+          </w:rPr>
+          <w:tab/>
+        </w:r>
+      </w:hyperlink>
+    </w:p>
+    <w:p>
+      <w:pPr>
+        <w:pStyle w:val="TOC1"/>
+        <w:rPr>
+          <w:rFonts w:asciiTheme="minorHAnsi" w:eastAsiaTheme="minorEastAsia" w:hAnsiTheme="minorHAnsi" w:cstheme="minorBidi"/>
+          <w:noProof/>
+          <w:sz w:val="22"/>
+        </w:rPr>
+      </w:pPr>
+      <w:hyperlink w:anchor="_Toc502973678" w:history="1">
+        <w:r>
+          <w:rPr>
+            <w:rStyle w:val="Hyperlink"/>
+            <w:noProof/>
+          </w:rPr>
+          <w:t>MỤC LỤC</w:t>
+        </w:r>
+        <w:r>
+          <w:rPr>
+            <w:noProof/>
+            <w:webHidden/>
+          </w:rPr>
+          <w:tab/>
+        </w:r>
+      </w:hyperlink>
+    </w:p>
+    <w:p>
+      <w:pPr>
+        <w:pStyle w:val="TOC1"/>
+        <w:tabs>
+          <w:tab w:val="left" w:pos="520"/>
+        </w:tabs>
+        <w:rPr>
+          <w:rFonts w:asciiTheme="minorHAnsi" w:eastAsiaTheme="minorEastAsia" w:hAnsiTheme="minorHAnsi" w:cstheme="minorBidi"/>
+          <w:noProof/>
+          <w:sz w:val="22"/>
+        </w:rPr>
+      </w:pPr>
+      <w:hyperlink w:anchor="_Toc502973679" w:history="1">
+        <w:r>
+          <w:rPr>
+            <w:rStyle w:val="Hyperlink"/>
+            <w:noProof/>
+          </w:rPr>
+          <w:t>1.</w:t>
+        </w:r>
+        <w:r>
+          <w:rPr>
+            <w:rFonts w:asciiTheme="minorHAnsi" w:eastAsiaTheme="minorEastAsia" w:hAnsiTheme="minorHAnsi" w:cstheme="minorBidi"/>
+            <w:noProof/>
+            <w:sz w:val="22"/>
+          </w:rPr>
+          <w:tab/>
+        </w:r>
+        <w:r>
+          <w:rPr>
+            <w:rStyle w:val="Hyperlink"/>
+            <w:noProof/>
+          </w:rPr>
+          <w:t>Thông tin đồ án</w:t>
         </w:r>
         <w:r>
           <w:rPr>
@@ -810,159 +904,7 @@
             <w:noProof/>
             <w:webHidden/>
           </w:rPr>
-          <w:instrText xml:space="preserve"> PAGEREF _Toc500886866 \h </w:instrText>
-        </w:r>
-        <w:r>
-          <w:rPr>
-            <w:noProof/>
-            <w:webHidden/>
-          </w:rPr>
-        </w:r>
-        <w:r>
-          <w:rPr>
-            <w:noProof/>
-            <w:webHidden/>
-          </w:rPr>
-          <w:fldChar w:fldCharType="separate"/>
-        </w:r>
-        <w:r>
-          <w:rPr>
-            <w:noProof/>
-            <w:webHidden/>
-          </w:rPr>
-          <w:t>2</w:t>
-        </w:r>
-        <w:r>
-          <w:rPr>
-            <w:noProof/>
-            <w:webHidden/>
-          </w:rPr>
-          <w:fldChar w:fldCharType="end"/>
-        </w:r>
-      </w:hyperlink>
-    </w:p>
-    <w:p>
-      <w:pPr>
-        <w:pStyle w:val="TOC1"/>
-        <w:rPr>
-          <w:rFonts w:asciiTheme="minorHAnsi" w:eastAsiaTheme="minorEastAsia" w:hAnsiTheme="minorHAnsi" w:cstheme="minorBidi"/>
-          <w:noProof/>
-          <w:sz w:val="22"/>
-        </w:rPr>
-      </w:pPr>
-      <w:hyperlink w:anchor="_Toc500886867" w:history="1">
-        <w:r>
-          <w:rPr>
-            <w:rStyle w:val="Hyperlink"/>
-            <w:noProof/>
-          </w:rPr>
-          <w:t>MỤC LỤC</w:t>
-        </w:r>
-        <w:r>
-          <w:rPr>
-            <w:noProof/>
-            <w:webHidden/>
-          </w:rPr>
-          <w:tab/>
-        </w:r>
-        <w:r>
-          <w:rPr>
-            <w:noProof/>
-            <w:webHidden/>
-          </w:rPr>
-          <w:fldChar w:fldCharType="begin"/>
-        </w:r>
-        <w:r>
-          <w:rPr>
-            <w:noProof/>
-            <w:webHidden/>
-          </w:rPr>
-          <w:instrText xml:space="preserve"> PAGEREF _Toc500886867 \h </w:instrText>
-        </w:r>
-        <w:r>
-          <w:rPr>
-            <w:noProof/>
-            <w:webHidden/>
-          </w:rPr>
-        </w:r>
-        <w:r>
-          <w:rPr>
-            <w:noProof/>
-            <w:webHidden/>
-          </w:rPr>
-          <w:fldChar w:fldCharType="separate"/>
-        </w:r>
-        <w:r>
-          <w:rPr>
-            <w:noProof/>
-            <w:webHidden/>
-          </w:rPr>
-          <w:t>3</w:t>
-        </w:r>
-        <w:r>
-          <w:rPr>
-            <w:noProof/>
-            <w:webHidden/>
-          </w:rPr>
-          <w:fldChar w:fldCharType="end"/>
-        </w:r>
-      </w:hyperlink>
-    </w:p>
-    <w:p>
-      <w:pPr>
-        <w:pStyle w:val="TOC1"/>
-        <w:tabs>
-          <w:tab w:val="left" w:pos="520"/>
-        </w:tabs>
-        <w:rPr>
-          <w:rFonts w:asciiTheme="minorHAnsi" w:eastAsiaTheme="minorEastAsia" w:hAnsiTheme="minorHAnsi" w:cstheme="minorBidi"/>
-          <w:noProof/>
-          <w:sz w:val="22"/>
-        </w:rPr>
-      </w:pPr>
-      <w:hyperlink w:anchor="_Toc500886868" w:history="1">
-        <w:r>
-          <w:rPr>
-            <w:rStyle w:val="Hyperlink"/>
-            <w:noProof/>
-          </w:rPr>
-          <w:t>1.</w:t>
-        </w:r>
-        <w:r>
-          <w:rPr>
-            <w:rFonts w:asciiTheme="minorHAnsi" w:eastAsiaTheme="minorEastAsia" w:hAnsiTheme="minorHAnsi" w:cstheme="minorBidi"/>
-            <w:noProof/>
-            <w:sz w:val="22"/>
-          </w:rPr>
-          <w:tab/>
-        </w:r>
-        <w:r>
-          <w:rPr>
-            <w:rStyle w:val="Hyperlink"/>
-            <w:noProof/>
-          </w:rPr>
-          <w:t>Giới thiệu bài toán</w:t>
-        </w:r>
-        <w:r>
-          <w:rPr>
-            <w:noProof/>
-            <w:webHidden/>
-          </w:rPr>
-          <w:tab/>
-        </w:r>
-        <w:r>
-          <w:rPr>
-            <w:noProof/>
-            <w:webHidden/>
-          </w:rPr>
-          <w:fldChar w:fldCharType="begin"/>
-        </w:r>
-        <w:r>
-          <w:rPr>
-            <w:noProof/>
-            <w:webHidden/>
-          </w:rPr>
-          <w:instrText xml:space="preserve"> PAGEREF _Toc500886868 \h </w:instrText>
+          <w:instrText xml:space="preserve"> PAGEREF _Toc502973679 \h </w:instrText>
         </w:r>
         <w:r>
           <w:rPr>
@@ -1005,13 +947,98 @@
           <w:sz w:val="22"/>
         </w:rPr>
       </w:pPr>
-      <w:hyperlink w:anchor="_Toc500886869" w:history="1">
+      <w:hyperlink w:anchor="_Toc502973680" w:history="1">
         <w:r>
           <w:rPr>
             <w:rStyle w:val="Hyperlink"/>
             <w:noProof/>
           </w:rPr>
           <w:t>2.</w:t>
+        </w:r>
+        <w:r>
+          <w:rPr>
+            <w:rFonts w:asciiTheme="minorHAnsi" w:eastAsiaTheme="minorEastAsia" w:hAnsiTheme="minorHAnsi" w:cstheme="minorBidi"/>
+            <w:noProof/>
+            <w:sz w:val="22"/>
+          </w:rPr>
+          <w:tab/>
+        </w:r>
+        <w:r>
+          <w:rPr>
+            <w:rStyle w:val="Hyperlink"/>
+            <w:noProof/>
+          </w:rPr>
+          <w:t>Mục tiêu và phạm vi của đồ án</w:t>
+        </w:r>
+        <w:r>
+          <w:rPr>
+            <w:noProof/>
+            <w:webHidden/>
+          </w:rPr>
+          <w:tab/>
+        </w:r>
+        <w:r>
+          <w:rPr>
+            <w:noProof/>
+            <w:webHidden/>
+          </w:rPr>
+          <w:fldChar w:fldCharType="begin"/>
+        </w:r>
+        <w:r>
+          <w:rPr>
+            <w:noProof/>
+            <w:webHidden/>
+          </w:rPr>
+          <w:instrText xml:space="preserve"> PAGEREF _Toc502973680 \h </w:instrText>
+        </w:r>
+        <w:r>
+          <w:rPr>
+            <w:noProof/>
+            <w:webHidden/>
+          </w:rPr>
+        </w:r>
+        <w:r>
+          <w:rPr>
+            <w:noProof/>
+            <w:webHidden/>
+          </w:rPr>
+          <w:fldChar w:fldCharType="separate"/>
+        </w:r>
+        <w:r>
+          <w:rPr>
+            <w:noProof/>
+            <w:webHidden/>
+          </w:rPr>
+          <w:t>1</w:t>
+        </w:r>
+        <w:r>
+          <w:rPr>
+            <w:noProof/>
+            <w:webHidden/>
+          </w:rPr>
+          <w:fldChar w:fldCharType="end"/>
+        </w:r>
+      </w:hyperlink>
+    </w:p>
+    <w:p>
+      <w:pPr>
+        <w:pStyle w:val="TOC1"/>
+        <w:tabs>
+          <w:tab w:val="left" w:pos="520"/>
+        </w:tabs>
+        <w:rPr>
+          <w:rFonts w:asciiTheme="minorHAnsi" w:eastAsiaTheme="minorEastAsia" w:hAnsiTheme="minorHAnsi" w:cstheme="minorBidi"/>
+          <w:noProof/>
+          <w:sz w:val="22"/>
+        </w:rPr>
+      </w:pPr>
+      <w:hyperlink w:anchor="_Toc502973681" w:history="1">
+        <w:r>
+          <w:rPr>
+            <w:rStyle w:val="Hyperlink"/>
+            <w:noProof/>
+          </w:rPr>
+          <w:t>3.</w:t>
         </w:r>
         <w:r>
           <w:rPr>
@@ -1047,7 +1074,7 @@
             <w:noProof/>
             <w:webHidden/>
           </w:rPr>
-          <w:instrText xml:space="preserve"> PAGEREF _Toc500886869 \h </w:instrText>
+          <w:instrText xml:space="preserve"> PAGEREF _Toc502973681 \h </w:instrText>
         </w:r>
         <w:r>
           <w:rPr>
@@ -1087,13 +1114,13 @@
           <w:sz w:val="22"/>
         </w:rPr>
       </w:pPr>
-      <w:hyperlink w:anchor="_Toc500886870" w:history="1">
+      <w:hyperlink w:anchor="_Toc502973682" w:history="1">
         <w:r>
           <w:rPr>
             <w:rStyle w:val="Hyperlink"/>
             <w:noProof/>
           </w:rPr>
-          <w:t>2.1</w:t>
+          <w:t>3.1</w:t>
         </w:r>
         <w:r>
           <w:rPr>
@@ -1129,7 +1156,7 @@
             <w:noProof/>
             <w:webHidden/>
           </w:rPr>
-          <w:instrText xml:space="preserve"> PAGEREF _Toc500886870 \h </w:instrText>
+          <w:instrText xml:space="preserve"> PAGEREF _Toc502973682 \h </w:instrText>
         </w:r>
         <w:r>
           <w:rPr>
@@ -1169,13 +1196,13 @@
           <w:sz w:val="22"/>
         </w:rPr>
       </w:pPr>
-      <w:hyperlink w:anchor="_Toc500886871" w:history="1">
+      <w:hyperlink w:anchor="_Toc502973683" w:history="1">
         <w:r>
           <w:rPr>
             <w:rStyle w:val="Hyperlink"/>
             <w:noProof/>
           </w:rPr>
-          <w:t>2.2</w:t>
+          <w:t>3.2</w:t>
         </w:r>
         <w:r>
           <w:rPr>
@@ -1211,7 +1238,7 @@
             <w:noProof/>
             <w:webHidden/>
           </w:rPr>
-          <w:instrText xml:space="preserve"> PAGEREF _Toc500886871 \h </w:instrText>
+          <w:instrText xml:space="preserve"> PAGEREF _Toc502973683 \h </w:instrText>
         </w:r>
         <w:r>
           <w:rPr>
@@ -1254,13 +1281,13 @@
           <w:sz w:val="22"/>
         </w:rPr>
       </w:pPr>
-      <w:hyperlink w:anchor="_Toc500886872" w:history="1">
+      <w:hyperlink w:anchor="_Toc502973684" w:history="1">
         <w:r>
           <w:rPr>
             <w:rStyle w:val="Hyperlink"/>
             <w:noProof/>
           </w:rPr>
-          <w:t>3.</w:t>
+          <w:t>4.</w:t>
         </w:r>
         <w:r>
           <w:rPr>
@@ -1296,7 +1323,7 @@
             <w:noProof/>
             <w:webHidden/>
           </w:rPr>
-          <w:instrText xml:space="preserve"> PAGEREF _Toc500886872 \h </w:instrText>
+          <w:instrText xml:space="preserve"> PAGEREF _Toc502973684 \h </w:instrText>
         </w:r>
         <w:r>
           <w:rPr>
@@ -1336,13 +1363,13 @@
           <w:sz w:val="22"/>
         </w:rPr>
       </w:pPr>
-      <w:hyperlink w:anchor="_Toc500886873" w:history="1">
+      <w:hyperlink w:anchor="_Toc502973685" w:history="1">
         <w:r>
           <w:rPr>
             <w:rStyle w:val="Hyperlink"/>
             <w:noProof/>
           </w:rPr>
-          <w:t>3.1</w:t>
+          <w:t>4.1</w:t>
         </w:r>
         <w:r>
           <w:rPr>
@@ -1378,7 +1405,7 @@
             <w:noProof/>
             <w:webHidden/>
           </w:rPr>
-          <w:instrText xml:space="preserve"> PAGEREF _Toc500886873 \h </w:instrText>
+          <w:instrText xml:space="preserve"> PAGEREF _Toc502973685 \h </w:instrText>
         </w:r>
         <w:r>
           <w:rPr>
@@ -1418,13 +1445,13 @@
           <w:sz w:val="22"/>
         </w:rPr>
       </w:pPr>
-      <w:hyperlink w:anchor="_Toc500886874" w:history="1">
+      <w:hyperlink w:anchor="_Toc502973686" w:history="1">
         <w:r>
           <w:rPr>
             <w:rStyle w:val="Hyperlink"/>
             <w:noProof/>
           </w:rPr>
-          <w:t>3.2</w:t>
+          <w:t>4.2</w:t>
         </w:r>
         <w:r>
           <w:rPr>
@@ -1460,7 +1487,7 @@
             <w:noProof/>
             <w:webHidden/>
           </w:rPr>
-          <w:instrText xml:space="preserve"> PAGEREF _Toc500886874 \h </w:instrText>
+          <w:instrText xml:space="preserve"> PAGEREF _Toc502973686 \h </w:instrText>
         </w:r>
         <w:r>
           <w:rPr>
@@ -1500,13 +1527,13 @@
           <w:sz w:val="22"/>
         </w:rPr>
       </w:pPr>
-      <w:hyperlink w:anchor="_Toc500886875" w:history="1">
+      <w:hyperlink w:anchor="_Toc502973687" w:history="1">
         <w:r>
           <w:rPr>
             <w:rStyle w:val="Hyperlink"/>
             <w:noProof/>
           </w:rPr>
-          <w:t>3.3</w:t>
+          <w:t>4.3</w:t>
         </w:r>
         <w:r>
           <w:rPr>
@@ -1521,7 +1548,7 @@
             <w:rStyle w:val="Hyperlink"/>
             <w:noProof/>
           </w:rPr>
-          <w:t>Thử nghiệm</w:t>
+          <w:t>Thử nghiệm và đánh giá</w:t>
         </w:r>
         <w:r>
           <w:rPr>
@@ -1542,7 +1569,7 @@
             <w:noProof/>
             <w:webHidden/>
           </w:rPr>
-          <w:instrText xml:space="preserve"> PAGEREF _Toc500886875 \h </w:instrText>
+          <w:instrText xml:space="preserve"> PAGEREF _Toc502973687 \h </w:instrText>
         </w:r>
         <w:r>
           <w:rPr>
@@ -1585,13 +1612,13 @@
           <w:sz w:val="22"/>
         </w:rPr>
       </w:pPr>
-      <w:hyperlink w:anchor="_Toc500886876" w:history="1">
+      <w:hyperlink w:anchor="_Toc502973688" w:history="1">
         <w:r>
           <w:rPr>
             <w:rStyle w:val="Hyperlink"/>
             <w:noProof/>
           </w:rPr>
-          <w:t>4.</w:t>
+          <w:t>5.</w:t>
         </w:r>
         <w:r>
           <w:rPr>
@@ -1627,7 +1654,7 @@
             <w:noProof/>
             <w:webHidden/>
           </w:rPr>
-          <w:instrText xml:space="preserve"> PAGEREF _Toc500886876 \h </w:instrText>
+          <w:instrText xml:space="preserve"> PAGEREF _Toc502973688 \h </w:instrText>
         </w:r>
         <w:r>
           <w:rPr>
@@ -1647,7 +1674,7 @@
             <w:noProof/>
             <w:webHidden/>
           </w:rPr>
-          <w:t>10</w:t>
+          <w:t>12</w:t>
         </w:r>
         <w:r>
           <w:rPr>
@@ -1667,7 +1694,7 @@
           <w:sz w:val="22"/>
         </w:rPr>
       </w:pPr>
-      <w:hyperlink w:anchor="_Toc500886877" w:history="1">
+      <w:hyperlink w:anchor="_Toc502973689" w:history="1">
         <w:r>
           <w:rPr>
             <w:rStyle w:val="Hyperlink"/>
@@ -1694,7 +1721,7 @@
             <w:noProof/>
             <w:webHidden/>
           </w:rPr>
-          <w:instrText xml:space="preserve"> PAGEREF _Toc500886877 \h </w:instrText>
+          <w:instrText xml:space="preserve"> PAGEREF _Toc502973689 \h </w:instrText>
         </w:r>
         <w:r>
           <w:rPr>
@@ -1714,7 +1741,7 @@
             <w:noProof/>
             <w:webHidden/>
           </w:rPr>
-          <w:t>11</w:t>
+          <w:t>13</w:t>
         </w:r>
         <w:r>
           <w:rPr>
@@ -1735,12 +1762,7 @@
         <w:ind w:left="432" w:hanging="432"/>
         <w:jc w:val="both"/>
         <w:sectPr>
-          <w:headerReference w:type="even" r:id="rId10"/>
-          <w:headerReference w:type="default" r:id="rId11"/>
-          <w:footerReference w:type="even" r:id="rId12"/>
-          <w:footerReference w:type="default" r:id="rId13"/>
-          <w:headerReference w:type="first" r:id="rId14"/>
-          <w:footerReference w:type="first" r:id="rId15"/>
+          <w:footerReference w:type="default" r:id="rId10"/>
           <w:pgSz w:w="11907" w:h="16839" w:code="9"/>
           <w:pgMar w:top="2016" w:right="1152" w:bottom="1728" w:left="2016" w:header="720" w:footer="720" w:gutter="0"/>
           <w:pgBorders w:display="firstPage">
@@ -1757,20 +1779,127 @@
       <w:r>
         <w:fldChar w:fldCharType="end"/>
       </w:r>
-      <w:bookmarkStart w:id="15" w:name="_Toc359587198"/>
+      <w:bookmarkStart w:id="16" w:name="_Toc359587198"/>
     </w:p>
     <w:p>
       <w:pPr>
         <w:pStyle w:val="Heading1"/>
         <w:jc w:val="both"/>
       </w:pPr>
-      <w:bookmarkStart w:id="16" w:name="_Toc500886868"/>
-      <w:bookmarkEnd w:id="15"/>
+      <w:bookmarkStart w:id="17" w:name="_Toc502973679"/>
+      <w:bookmarkEnd w:id="16"/>
       <w:r>
         <w:lastRenderedPageBreak/>
-        <w:t>Giới thiệu bài toán</w:t>
-      </w:r>
-      <w:bookmarkEnd w:id="16"/>
+        <w:t>Thông tin đồ án</w:t>
+      </w:r>
+      <w:bookmarkEnd w:id="17"/>
+    </w:p>
+    <w:p>
+      <w:pPr>
+        <w:spacing w:line="360" w:lineRule="auto"/>
+        <w:ind w:left="360"/>
+        <w:jc w:val="both"/>
+      </w:pPr>
+      <w:r>
+        <w:rPr>
+          <w:b/>
+          <w:u w:val="single"/>
+        </w:rPr>
+        <w:t>Link github</w:t>
+      </w:r>
+      <w:r>
+        <w:t>:</w:t>
+      </w:r>
+    </w:p>
+    <w:p>
+      <w:pPr>
+        <w:spacing w:line="360" w:lineRule="auto"/>
+        <w:ind w:left="360"/>
+        <w:jc w:val="both"/>
+      </w:pPr>
+      <w:hyperlink r:id="rId11" w:history="1">
+        <w:r>
+          <w:rPr>
+            <w:rStyle w:val="Hyperlink"/>
+          </w:rPr>
+          <w:t>https://github.com/ductrandev/uit-vra/tree/master</w:t>
+        </w:r>
+        <w:r>
+          <w:rPr>
+            <w:rStyle w:val="Hyperlink"/>
+          </w:rPr>
+          <w:t>/</w:t>
+        </w:r>
+        <w:r>
+          <w:rPr>
+            <w:rStyle w:val="Hyperlink"/>
+          </w:rPr>
+          <w:t>VRA.Final.TranTrungDuc</w:t>
+        </w:r>
+      </w:hyperlink>
+    </w:p>
+    <w:p>
+      <w:pPr>
+        <w:spacing w:line="360" w:lineRule="auto"/>
+        <w:ind w:left="360"/>
+        <w:jc w:val="both"/>
+      </w:pPr>
+      <w:r>
+        <w:rPr>
+          <w:b/>
+          <w:u w:val="single"/>
+        </w:rPr>
+        <w:t>Link video demo</w:t>
+      </w:r>
+      <w:r>
+        <w:t>:</w:t>
+      </w:r>
+    </w:p>
+    <w:p>
+      <w:pPr>
+        <w:spacing w:line="360" w:lineRule="auto"/>
+        <w:ind w:left="360"/>
+        <w:jc w:val="both"/>
+      </w:pPr>
+      <w:hyperlink r:id="rId12" w:history="1">
+        <w:r>
+          <w:rPr>
+            <w:rStyle w:val="Hyperlink"/>
+          </w:rPr>
+          <w:t>https://youtu.be/j2RFNh</w:t>
+        </w:r>
+        <w:r>
+          <w:rPr>
+            <w:rStyle w:val="Hyperlink"/>
+          </w:rPr>
+          <w:t>n</w:t>
+        </w:r>
+        <w:r>
+          <w:rPr>
+            <w:rStyle w:val="Hyperlink"/>
+          </w:rPr>
+          <w:t>Pbx0</w:t>
+        </w:r>
+      </w:hyperlink>
+    </w:p>
+    <w:p>
+      <w:pPr>
+        <w:pStyle w:val="Heading1"/>
+        <w:jc w:val="both"/>
+      </w:pPr>
+      <w:bookmarkStart w:id="18" w:name="_Toc502973680"/>
+      <w:r>
+        <w:t xml:space="preserve">Mục tiêu và phạm </w:t>
+      </w:r>
+      <w:proofErr w:type="gramStart"/>
+      <w:r>
+        <w:t>vi</w:t>
+      </w:r>
+      <w:proofErr w:type="gramEnd"/>
+      <w:r>
+        <w:t xml:space="preserve"> của đồ án</w:t>
+      </w:r>
+      <w:bookmarkEnd w:id="18"/>
     </w:p>
     <w:p>
       <w:pPr>
@@ -1779,35 +1908,18 @@
         <w:jc w:val="both"/>
       </w:pPr>
       <w:r>
-        <w:t>Hình ảnh là một đối tượng có thể chứa rất nhiều thông tin. Lượng thông tin mà một bức ảnh cung cấp có thể lớn hơn nhiều so với các văn bản cùng dung lượng. Vì vậy việc khai thác thông tin, dữ liệu từ ảnh ngày càng trở nên quan trọng. Ngày nay với sự phát triển của công nghệ thông tin và mạng internet, khối lượng ảnh số</w:t>
-      </w:r>
-      <w:r>
-        <w:t xml:space="preserve"> đã</w:t>
-      </w:r>
-      <w:r>
-        <w:t xml:space="preserve"> bùng nổ và trở nên vô cùng đồ sộ</w:t>
-      </w:r>
-      <w:r>
-        <w:t xml:space="preserve">, kèm theo đó, việc giải quyết bài toán </w:t>
-      </w:r>
-      <w:r>
-        <w:rPr>
-          <w:b/>
-        </w:rPr>
-        <w:t>tìm kiếm ảnh</w:t>
-      </w:r>
-      <w:r>
-        <w:t xml:space="preserve"> đã trở thành nhu cầu thiết yếu.</w:t>
-      </w:r>
-    </w:p>
-    <w:p>
-      <w:pPr>
-        <w:spacing w:line="360" w:lineRule="auto"/>
-        <w:ind w:firstLine="360"/>
-        <w:jc w:val="both"/>
-      </w:pPr>
-      <w:r>
-        <w:t>Bài toán tìm kiếm ảnh có thể được mô tả như sau:</w:t>
+        <w:t>Xây dựng hệ thống tìm kiếm ảnh dựa trên nội dung bức ảnh (content based)</w:t>
+      </w:r>
+      <w:r>
+        <w:t xml:space="preserve"> với phạm </w:t>
+      </w:r>
+      <w:proofErr w:type="gramStart"/>
+      <w:r>
+        <w:t>vi</w:t>
+      </w:r>
+      <w:proofErr w:type="gramEnd"/>
+      <w:r>
+        <w:t xml:space="preserve"> và yêu cầu như sau:</w:t>
       </w:r>
     </w:p>
     <w:p>
@@ -1827,7 +1939,27 @@
         <w:t>Tài nguyên (resource)</w:t>
       </w:r>
       <w:r>
-        <w:t>: cơ sở dữ liệu hình ảnh (corpus of images).</w:t>
+        <w:t>: cơ sở dữ liệu hình ả</w:t>
+      </w:r>
+      <w:r>
+        <w:t>nh (</w:t>
+      </w:r>
+      <w:r>
+        <w:t>đ</w:t>
+      </w:r>
+      <w:r>
+        <w:t xml:space="preserve">ồ </w:t>
+      </w:r>
+      <w:proofErr w:type="gramStart"/>
+      <w:r>
+        <w:t>án</w:t>
+      </w:r>
+      <w:proofErr w:type="gramEnd"/>
+      <w:r>
+        <w:t xml:space="preserve"> sử dụng dataset Oxford Building 5K</w:t>
+      </w:r>
+      <w:r>
+        <w:t>).</w:t>
       </w:r>
     </w:p>
     <w:p>
@@ -1847,10 +1979,30 @@
         <w:t>Input</w:t>
       </w:r>
       <w:r>
-        <w:t>: query có thể là</w:t>
-      </w:r>
-      <w:r>
-        <w:t xml:space="preserve"> keyword dạng text hoặc bức ảnh cần tìm.</w:t>
+        <w:t xml:space="preserve">: ảnh truy vấn (đồ </w:t>
+      </w:r>
+      <w:proofErr w:type="gramStart"/>
+      <w:r>
+        <w:t>án</w:t>
+      </w:r>
+      <w:proofErr w:type="gramEnd"/>
+      <w:r>
+        <w:t xml:space="preserve"> sử dụng một số ảnh chọn từ </w:t>
+      </w:r>
+      <w:r>
+        <w:t>Groundtruth Queries của dataset Oxford</w:t>
+      </w:r>
+      <w:r>
+        <w:t xml:space="preserve"> </w:t>
+      </w:r>
+      <w:r>
+        <w:t>Building</w:t>
+      </w:r>
+      <w:r>
+        <w:t>)</w:t>
+      </w:r>
+      <w:r>
+        <w:t>.</w:t>
       </w:r>
     </w:p>
     <w:p>
@@ -1870,51 +2022,30 @@
         <w:t>Output</w:t>
       </w:r>
       <w:r>
-        <w:t>: danh sách các ảnh trong corpus có liên quan đến keyword hoặc gần giống nhất với ảnh input.</w:t>
-      </w:r>
-    </w:p>
-    <w:p>
-      <w:pPr>
-        <w:spacing w:line="360" w:lineRule="auto"/>
-        <w:ind w:firstLine="360"/>
-        <w:jc w:val="both"/>
-      </w:pPr>
-      <w:r>
-        <w:t xml:space="preserve">Phương pháp tìm kiếm ảnh mà sử dụng input là các text keyword được gọi là </w:t>
-      </w:r>
-      <w:r>
-        <w:rPr>
-          <w:b/>
-        </w:rPr>
-        <w:t>Image meta search</w:t>
-      </w:r>
-      <w:r>
-        <w:t xml:space="preserve">. Phương pháp tìm kiếm dựa vào nội dung của bức ảnh input được gọi là </w:t>
-      </w:r>
-      <w:r>
-        <w:rPr>
-          <w:b/>
-        </w:rPr>
-        <w:t>Content based image retrieval (CBIR)</w:t>
-      </w:r>
-      <w:r>
-        <w:t>. Đây là phương pháp mới hơn và thường được sử dụng trong các hệ thống tìm kiếm ảnh hiện đại.</w:t>
-      </w:r>
-    </w:p>
-    <w:p>
-      <w:pPr>
-        <w:spacing w:line="360" w:lineRule="auto"/>
-        <w:ind w:firstLine="360"/>
-        <w:jc w:val="both"/>
-      </w:pPr>
-      <w:r>
-        <w:t xml:space="preserve">Trong báo cáo này sẽ trình bày cách cài đặt một hệ thống </w:t>
-      </w:r>
-      <w:r>
-        <w:t>tìm kiếm ảnh đơn giản dựa trên các phương pháp</w:t>
-      </w:r>
-      <w:r>
-        <w:t xml:space="preserve"> CBIR.</w:t>
+        <w:t>: danh sách các ả</w:t>
+      </w:r>
+      <w:r>
+        <w:t>nh trong dataset gần giống nhất với ảnh truy vấn</w:t>
+      </w:r>
+      <w:r>
+        <w:t xml:space="preserve"> (output trong cài đặt của đồ </w:t>
+      </w:r>
+      <w:proofErr w:type="gramStart"/>
+      <w:r>
+        <w:t>án</w:t>
+      </w:r>
+      <w:proofErr w:type="gramEnd"/>
+      <w:r>
+        <w:t xml:space="preserve"> là danh sách chứa 10 ảnh</w:t>
+      </w:r>
+      <w:r>
+        <w:t xml:space="preserve"> kết quả</w:t>
+      </w:r>
+      <w:r>
+        <w:t>)</w:t>
+      </w:r>
+      <w:r>
+        <w:t>.</w:t>
       </w:r>
     </w:p>
     <w:p>
@@ -1945,7 +2076,7 @@
       <w:pPr>
         <w:pStyle w:val="Heading1"/>
       </w:pPr>
-      <w:bookmarkStart w:id="17" w:name="_Toc500886869"/>
+      <w:bookmarkStart w:id="19" w:name="_Toc502973681"/>
       <w:r>
         <w:lastRenderedPageBreak/>
         <w:t>P</w:t>
@@ -1953,7 +2084,7 @@
       <w:r>
         <w:t>hương pháp thực hiện</w:t>
       </w:r>
-      <w:bookmarkEnd w:id="17"/>
+      <w:bookmarkEnd w:id="19"/>
     </w:p>
     <w:p>
       <w:pPr>
@@ -1990,7 +2121,7 @@
                     <pic:cNvPicPr/>
                   </pic:nvPicPr>
                   <pic:blipFill>
-                    <a:blip r:embed="rId16"/>
+                    <a:blip r:embed="rId13"/>
                     <a:stretch>
                       <a:fillRect/>
                     </a:stretch>
@@ -2016,11 +2147,11 @@
         <w:pStyle w:val="Heading2"/>
         <w:jc w:val="both"/>
       </w:pPr>
-      <w:bookmarkStart w:id="18" w:name="_Toc500886870"/>
+      <w:bookmarkStart w:id="20" w:name="_Toc502973682"/>
       <w:r>
         <w:t>Xây dựng vector đặc trưng cho ảnh trong corpus và ảnh truy vấn</w:t>
       </w:r>
-      <w:bookmarkEnd w:id="18"/>
+      <w:bookmarkEnd w:id="20"/>
     </w:p>
     <w:p>
       <w:pPr>
@@ -2049,7 +2180,15 @@
         <w:jc w:val="both"/>
       </w:pPr>
       <w:r>
-        <w:t>Trong computer vision, chúng ta thường định nghĩa kích cỡ các cửa sổ(window) rồi quét ảnh với các cửa sổ đó để tìm những đặc tính(feature) của ảnh.</w:t>
+        <w:t xml:space="preserve">Trong computer vision, chúng ta thường định nghĩa kích cỡ các cửa </w:t>
+      </w:r>
+      <w:proofErr w:type="gramStart"/>
+      <w:r>
+        <w:t>sổ(</w:t>
+      </w:r>
+      <w:proofErr w:type="gramEnd"/>
+      <w:r>
+        <w:t>window) rồi quét ảnh với các cửa sổ đó để tìm những đặc tính(feature) của ảnh.</w:t>
       </w:r>
       <w:r>
         <w:t xml:space="preserve"> Sử dụng </w:t>
@@ -2082,8 +2221,21 @@
         <w:jc w:val="both"/>
       </w:pPr>
       <w:r>
-        <w:t>SIFT sẽ tính Keypoint descriptor bằng cách lấy 16x16 neighborhood(điểm liền kề) của keypoint đó, rồi chia thành 16 sub-blocks với kích thước 4x4. Với mỗi sub-block, ta sẽ tạo được 8 bin oritation (như hình dưới). Do đó tất cả sẽ có 128 bin giá trị tương ứng với 1 vector biểu hiện cho keypoint descriptor.</w:t>
-      </w:r>
+        <w:t xml:space="preserve">SIFT sẽ tính Keypoint descriptor bằng cách lấy 16x16 </w:t>
+      </w:r>
+      <w:proofErr w:type="gramStart"/>
+      <w:r>
+        <w:t>neighborhood(</w:t>
+      </w:r>
+      <w:proofErr w:type="gramEnd"/>
+      <w:r>
+        <w:t xml:space="preserve">điểm liền kề) của keypoint đó, rồi chia thành 16 sub-blocks với kích thước 4x4. Với mỗi sub-block, ta sẽ tạo được 8 bin oritation (như hình dưới). Do đó tất cả sẽ có 128 bin giá trị tương ứng với 1 vector biểu hiện cho keypoint </w:t>
+      </w:r>
+      <w:proofErr w:type="gramStart"/>
+      <w:r>
+        <w:t>descriptor.</w:t>
+      </w:r>
+      <w:proofErr w:type="gramEnd"/>
     </w:p>
     <w:p>
       <w:pPr>
@@ -2102,7 +2254,15 @@
         <w:t>keypoint</w:t>
       </w:r>
       <w:r>
-        <w:t xml:space="preserve"> descriptors của tất cả các ảnh (là các vector trong không gian 128 chiều), ta tiến hành gom cụm để thu được k cụm (với k là số lượng từ trong visual</w:t>
+        <w:t xml:space="preserve"> descriptors của tất cả các ảnh (là các vector trong không gian 128 chiều), ta tiến hành gom cụm để </w:t>
+      </w:r>
+      <w:proofErr w:type="gramStart"/>
+      <w:r>
+        <w:t>thu</w:t>
+      </w:r>
+      <w:proofErr w:type="gramEnd"/>
+      <w:r>
+        <w:t xml:space="preserve"> được k cụm (với k là số lượng từ trong visual</w:t>
       </w:r>
       <w:r>
         <w:t xml:space="preserve"> word</w:t>
@@ -2155,7 +2315,15 @@
         <w:t>n đếm số lần xuất hiện của các visual word trong ảnh I</w:t>
       </w:r>
       <w:r>
-        <w:t xml:space="preserve"> cho một ảnh X, ta thu được vector như sau:</w:t>
+        <w:t xml:space="preserve"> cho một ảnh X, ta </w:t>
+      </w:r>
+      <w:proofErr w:type="gramStart"/>
+      <w:r>
+        <w:t>thu</w:t>
+      </w:r>
+      <w:proofErr w:type="gramEnd"/>
+      <w:r>
+        <w:t xml:space="preserve"> được vector như sau:</w:t>
       </w:r>
     </w:p>
     <w:tbl>
@@ -2360,7 +2528,15 @@
         <w:jc w:val="both"/>
       </w:pPr>
       <w:r>
-        <w:t>Vector V(7, 5, 9, 3</w:t>
+        <w:t xml:space="preserve">Vector </w:t>
+      </w:r>
+      <w:proofErr w:type="gramStart"/>
+      <w:r>
+        <w:t>V(</w:t>
+      </w:r>
+      <w:proofErr w:type="gramEnd"/>
+      <w:r>
+        <w:t>7, 5, 9, 3</w:t>
       </w:r>
       <w:r>
         <w:t>, 0) sẽ đại diện cho hình ả</w:t>
@@ -2436,7 +2612,23 @@
           <w:b/>
           <w:vertAlign w:val="subscript"/>
         </w:rPr>
-        <w:t xml:space="preserve">3, ... , </w:t>
+        <w:t xml:space="preserve">3, </w:t>
+      </w:r>
+      <w:proofErr w:type="gramStart"/>
+      <w:r>
+        <w:rPr>
+          <w:b/>
+          <w:vertAlign w:val="subscript"/>
+        </w:rPr>
+        <w:t>... ,</w:t>
+      </w:r>
+      <w:proofErr w:type="gramEnd"/>
+      <w:r>
+        <w:rPr>
+          <w:b/>
+          <w:vertAlign w:val="subscript"/>
+        </w:rPr>
+        <w:t xml:space="preserve"> </w:t>
       </w:r>
       <w:r>
         <w:rPr>
@@ -2548,17 +2740,7 @@
                     <w:rFonts w:ascii="Cambria Math" w:hAnsi="Cambria Math"/>
                     <w:vertAlign w:val="subscript"/>
                   </w:rPr>
-                  <m:t>i</m:t>
-                </m:r>
-                <m:r>
-                  <m:rPr>
-                    <m:sty m:val="bi"/>
-                  </m:rPr>
-                  <w:rPr>
-                    <w:rFonts w:ascii="Cambria Math" w:hAnsi="Cambria Math"/>
-                    <w:vertAlign w:val="subscript"/>
-                  </w:rPr>
-                  <m:t>d</m:t>
+                  <m:t>id</m:t>
                 </m:r>
               </m:sub>
             </m:sSub>
@@ -2747,8 +2929,13 @@
         <w:ind w:left="1440"/>
         <w:jc w:val="both"/>
       </w:pPr>
-      <w:r>
-        <w:t>trong đó t</w:t>
+      <w:proofErr w:type="gramStart"/>
+      <w:r>
+        <w:t>trong</w:t>
+      </w:r>
+      <w:proofErr w:type="gramEnd"/>
+      <w:r>
+        <w:t xml:space="preserve"> đó t</w:t>
       </w:r>
       <w:r>
         <w:rPr>
@@ -2910,6 +3097,7 @@
         <w:spacing w:line="360" w:lineRule="auto"/>
         <w:jc w:val="both"/>
       </w:pPr>
+      <w:proofErr w:type="gramStart"/>
       <w:r>
         <w:rPr>
           <w:b/>
@@ -2917,16 +3105,17 @@
         </w:rPr>
         <w:t>Kết quả của toàn bộ quá trình này là một vector đặc trưng đại diện cho ảnh truy vấn và một CSDL chứa thông tin về toàn bộ các vector đặc trưng của tất cả các ảnh trong CSDL.</w:t>
       </w:r>
+      <w:proofErr w:type="gramEnd"/>
     </w:p>
     <w:p>
       <w:pPr>
         <w:pStyle w:val="Heading2"/>
       </w:pPr>
-      <w:bookmarkStart w:id="19" w:name="_Toc500886871"/>
+      <w:bookmarkStart w:id="21" w:name="_Toc502973683"/>
       <w:r>
         <w:t>So sánh độ tương đồng và trả về kết quả</w:t>
       </w:r>
-      <w:bookmarkEnd w:id="19"/>
+      <w:bookmarkEnd w:id="21"/>
     </w:p>
     <w:p>
       <w:pPr>
@@ -2934,6 +3123,7 @@
         <w:ind w:firstLine="720"/>
         <w:jc w:val="both"/>
       </w:pPr>
+      <w:proofErr w:type="gramStart"/>
       <w:r>
         <w:t xml:space="preserve">Với mô hình </w:t>
       </w:r>
@@ -2944,7 +3134,11 @@
         <w:t>Vector Space Model</w:t>
       </w:r>
       <w:r>
-        <w:t>, việc tìm kiếm được ảnh tương tự với ảnh truy vấn được hiện thực bằng các tìm các vector đại diện cho các ảnh trong CSDL sao cho các vector này tương đồng với vector đặc trưng của ảnh truy vấn. Độ đo tương đồng giữa 2 vector được sử dụng ở đây là là độ Cosin:</w:t>
+        <w:t>, việc tìm kiếm được ảnh tương tự với ảnh truy vấn được hiện thực bằng các tìm các vector đại diện cho các ảnh trong CSDL sao cho các vector này tương đồng với vector đặc trưng của ảnh truy vấn.</w:t>
+      </w:r>
+      <w:proofErr w:type="gramEnd"/>
+      <w:r>
+        <w:t xml:space="preserve"> Độ đo tương đồng giữa 2 vector được sử dụng ở đây là là độ Cosin:</w:t>
       </w:r>
     </w:p>
     <w:p>
@@ -2955,11 +3149,19 @@
           <w:b/>
         </w:rPr>
       </w:pPr>
+      <w:proofErr w:type="gramStart"/>
       <w:r>
         <w:rPr>
           <w:b/>
         </w:rPr>
-        <w:t>cos (q, v) = q.v/ |q|*|v|</w:t>
+        <w:t>cos</w:t>
+      </w:r>
+      <w:proofErr w:type="gramEnd"/>
+      <w:r>
+        <w:rPr>
+          <w:b/>
+        </w:rPr>
+        <w:t xml:space="preserve"> (q, v) = q.v/ |q|*|v|</w:t>
       </w:r>
     </w:p>
     <w:p>
@@ -2967,9 +3169,19 @@
         <w:spacing w:line="360" w:lineRule="auto"/>
         <w:jc w:val="both"/>
       </w:pPr>
-      <w:r>
-        <w:t>trong đó q là vector đặc trưng của ảnh truy vấn; v là vector đặc trưng cho 1 ảnh trong CSDL. Khi giá trị cos (q, v) càng gần giá trị 1 thì độ tương đồng càng cao, nghĩa là ảnh có vector đặc trưng v càng giống với ảnh truy vấn.</w:t>
-      </w:r>
+      <w:proofErr w:type="gramStart"/>
+      <w:r>
+        <w:t>trong</w:t>
+      </w:r>
+      <w:proofErr w:type="gramEnd"/>
+      <w:r>
+        <w:t xml:space="preserve"> đó q là vector đặc trưng của ảnh truy vấn; v là vector đặc trưng cho 1 ảnh trong CSDL. </w:t>
+      </w:r>
+      <w:proofErr w:type="gramStart"/>
+      <w:r>
+        <w:t>Khi giá trị cos (q, v) càng gần giá trị 1 thì độ tương đồng càng cao, nghĩa là ảnh có vector đặc trưng v càng giống với ảnh truy vấn.</w:t>
+      </w:r>
+      <w:proofErr w:type="gramEnd"/>
     </w:p>
     <w:p>
       <w:pPr>
@@ -2986,11 +3198,16 @@
         <w:t xml:space="preserve"> ta thu được danh sách các ảnh giống với ảnh truy vấn (theo mức độ giống nhau giảm dầ</w:t>
       </w:r>
       <w:r>
-        <w:t>n). Cuối cùng, h</w:t>
+        <w:t xml:space="preserve">n). </w:t>
+      </w:r>
+      <w:proofErr w:type="gramStart"/>
+      <w:r>
+        <w:t>Cuối cùng, h</w:t>
       </w:r>
       <w:r>
         <w:t>iển thị danh sách ảnh kết quả cho người dùng.</w:t>
       </w:r>
+      <w:proofErr w:type="gramEnd"/>
     </w:p>
     <w:p>
       <w:pPr>
@@ -3004,7 +3221,7 @@
       <w:pPr>
         <w:pStyle w:val="Heading1"/>
       </w:pPr>
-      <w:bookmarkStart w:id="20" w:name="_Toc500886872"/>
+      <w:bookmarkStart w:id="22" w:name="_Toc502973684"/>
       <w:r>
         <w:lastRenderedPageBreak/>
         <w:t>Cài đặt</w:t>
@@ -3012,17 +3229,25 @@
       <w:r>
         <w:t xml:space="preserve"> và thử nghiệm</w:t>
       </w:r>
-      <w:bookmarkEnd w:id="20"/>
+      <w:bookmarkEnd w:id="22"/>
     </w:p>
     <w:p>
       <w:pPr>
         <w:pStyle w:val="Heading2"/>
       </w:pPr>
-      <w:bookmarkStart w:id="21" w:name="_Toc500886873"/>
-      <w:r>
-        <w:t>Các công cụ và thư viện</w:t>
-      </w:r>
-      <w:bookmarkEnd w:id="21"/>
+      <w:bookmarkStart w:id="23" w:name="_Toc502973685"/>
+      <w:r>
+        <w:t xml:space="preserve">Các công cụ và </w:t>
+      </w:r>
+      <w:proofErr w:type="gramStart"/>
+      <w:r>
+        <w:t>thư</w:t>
+      </w:r>
+      <w:proofErr w:type="gramEnd"/>
+      <w:r>
+        <w:t xml:space="preserve"> viện</w:t>
+      </w:r>
+      <w:bookmarkEnd w:id="23"/>
     </w:p>
     <w:p>
       <w:pPr>
@@ -3121,7 +3346,15 @@
         <w:spacing w:line="360" w:lineRule="auto"/>
       </w:pPr>
       <w:r>
-        <w:t xml:space="preserve">Chứa các hàm cài đạt sẵn các thuật toán rút trích đặc trưng như SIFT, HOGF, .. và các thuật toán </w:t>
+        <w:t>Chứa các hàm cài đạt sẵn các thuật toán rút trích đặc trưng như SIFT, HOGF</w:t>
+      </w:r>
+      <w:proofErr w:type="gramStart"/>
+      <w:r>
+        <w:t>, ..</w:t>
+      </w:r>
+      <w:proofErr w:type="gramEnd"/>
+      <w:r>
+        <w:t xml:space="preserve"> và các thuật toán </w:t>
       </w:r>
       <w:r>
         <w:t>machine learning</w:t>
@@ -3160,11 +3393,11 @@
       <w:pPr>
         <w:pStyle w:val="Heading2"/>
       </w:pPr>
-      <w:bookmarkStart w:id="22" w:name="_Toc500886874"/>
+      <w:bookmarkStart w:id="24" w:name="_Toc502973686"/>
       <w:r>
         <w:t>Các thành phần cài đặt chính</w:t>
       </w:r>
-      <w:bookmarkEnd w:id="22"/>
+      <w:bookmarkEnd w:id="24"/>
     </w:p>
     <w:p>
       <w:pPr>
@@ -3174,14 +3407,14 @@
           <w:lang w:val="vi-VN"/>
         </w:rPr>
       </w:pPr>
-      <w:bookmarkStart w:id="23" w:name="_Toc471226474"/>
+      <w:bookmarkStart w:id="25" w:name="_Toc471226474"/>
       <w:r>
         <w:rPr>
           <w:lang w:val="vi-VN"/>
         </w:rPr>
         <w:t>Xây dựng Retrieval Engine</w:t>
       </w:r>
-      <w:bookmarkEnd w:id="23"/>
+      <w:bookmarkEnd w:id="25"/>
     </w:p>
     <w:p>
       <w:pPr>
@@ -3525,7 +3758,7 @@
                     <pic:cNvPicPr/>
                   </pic:nvPicPr>
                   <pic:blipFill>
-                    <a:blip r:embed="rId17" cstate="print">
+                    <a:blip r:embed="rId14" cstate="print">
                       <a:extLst>
                         <a:ext uri="{28A0092B-C50C-407E-A947-70E740481C1C}">
                           <a14:useLocalDpi xmlns:a14="http://schemas.microsoft.com/office/drawing/2010/main" val="0"/>
@@ -3569,14 +3802,14 @@
           <w:lang w:val="vi-VN"/>
         </w:rPr>
       </w:pPr>
-      <w:bookmarkStart w:id="24" w:name="_Toc471226475"/>
+      <w:bookmarkStart w:id="26" w:name="_Toc471226475"/>
       <w:r>
         <w:rPr>
           <w:lang w:val="vi-VN"/>
         </w:rPr>
         <w:t>Chi tiết cài đặt của các hàm trong lớp ImageRetrievalEngine</w:t>
       </w:r>
-      <w:bookmarkEnd w:id="24"/>
+      <w:bookmarkEnd w:id="26"/>
     </w:p>
     <w:p>
       <w:pPr>
@@ -3674,7 +3907,7 @@
                     <pic:cNvPicPr/>
                   </pic:nvPicPr>
                   <pic:blipFill>
-                    <a:blip r:embed="rId18">
+                    <a:blip r:embed="rId15">
                       <a:extLst>
                         <a:ext uri="{28A0092B-C50C-407E-A947-70E740481C1C}">
                           <a14:useLocalDpi xmlns:a14="http://schemas.microsoft.com/office/drawing/2010/main" val="0"/>
@@ -3937,7 +4170,7 @@
                     <pic:cNvPicPr/>
                   </pic:nvPicPr>
                   <pic:blipFill>
-                    <a:blip r:embed="rId19">
+                    <a:blip r:embed="rId16">
                       <a:extLst>
                         <a:ext uri="{28A0092B-C50C-407E-A947-70E740481C1C}">
                           <a14:useLocalDpi xmlns:a14="http://schemas.microsoft.com/office/drawing/2010/main" val="0"/>
@@ -4021,7 +4254,7 @@
                     <pic:cNvPicPr/>
                   </pic:nvPicPr>
                   <pic:blipFill>
-                    <a:blip r:embed="rId20">
+                    <a:blip r:embed="rId17">
                       <a:extLst>
                         <a:ext uri="{28A0092B-C50C-407E-A947-70E740481C1C}">
                           <a14:useLocalDpi xmlns:a14="http://schemas.microsoft.com/office/drawing/2010/main" val="0"/>
@@ -4191,7 +4424,7 @@
                     <pic:cNvPicPr/>
                   </pic:nvPicPr>
                   <pic:blipFill>
-                    <a:blip r:embed="rId21">
+                    <a:blip r:embed="rId18">
                       <a:extLst>
                         <a:ext uri="{28A0092B-C50C-407E-A947-70E740481C1C}">
                           <a14:useLocalDpi xmlns:a14="http://schemas.microsoft.com/office/drawing/2010/main" val="0"/>
@@ -4317,7 +4550,7 @@
                     <pic:cNvPicPr/>
                   </pic:nvPicPr>
                   <pic:blipFill>
-                    <a:blip r:embed="rId22">
+                    <a:blip r:embed="rId19">
                       <a:extLst>
                         <a:ext uri="{28A0092B-C50C-407E-A947-70E740481C1C}">
                           <a14:useLocalDpi xmlns:a14="http://schemas.microsoft.com/office/drawing/2010/main" val="0"/>
@@ -4396,14 +4629,14 @@
           <w:lang w:val="vi-VN"/>
         </w:rPr>
       </w:pPr>
-      <w:bookmarkStart w:id="25" w:name="_Toc471226476"/>
+      <w:bookmarkStart w:id="27" w:name="_Toc471226476"/>
       <w:r>
         <w:rPr>
           <w:lang w:val="vi-VN"/>
         </w:rPr>
         <w:t>Hiển thị ảnh kết quả</w:t>
       </w:r>
-      <w:bookmarkEnd w:id="25"/>
+      <w:bookmarkEnd w:id="27"/>
     </w:p>
     <w:p>
       <w:pPr>
@@ -4506,7 +4739,7 @@
                     <pic:cNvPicPr/>
                   </pic:nvPicPr>
                   <pic:blipFill>
-                    <a:blip r:embed="rId23">
+                    <a:blip r:embed="rId20">
                       <a:extLst>
                         <a:ext uri="{28A0092B-C50C-407E-A947-70E740481C1C}">
                           <a14:useLocalDpi xmlns:a14="http://schemas.microsoft.com/office/drawing/2010/main" val="0"/>
@@ -4567,21 +4800,313 @@
       <w:pPr>
         <w:pStyle w:val="Heading2"/>
       </w:pPr>
-      <w:bookmarkStart w:id="26" w:name="_Toc500886875"/>
+      <w:bookmarkStart w:id="28" w:name="_Toc502973687"/>
       <w:r>
         <w:t>Thử nghiệm</w:t>
       </w:r>
-      <w:bookmarkEnd w:id="26"/>
-    </w:p>
-    <w:p>
-      <w:r>
-        <w:rPr>
-          <w:lang w:val="vi-VN"/>
-        </w:rPr>
-        <w:t>Ứng dụng demo được xây dựng sử dụng Matlab GUI.</w:t>
-      </w:r>
-      <w:r>
-        <w:t xml:space="preserve"> Giao diện để input ảnh truy vấn như sau:</w:t>
+      <w:r>
+        <w:t xml:space="preserve"> và đánh giá</w:t>
+      </w:r>
+      <w:bookmarkEnd w:id="28"/>
+    </w:p>
+    <w:p>
+      <w:pPr>
+        <w:pStyle w:val="Heading3"/>
+      </w:pPr>
+      <w:r>
+        <w:t>Hướng dẫn chạy thử nghiệm</w:t>
+      </w:r>
+    </w:p>
+    <w:p>
+      <w:pPr>
+        <w:pStyle w:val="ListParagraph"/>
+        <w:numPr>
+          <w:ilvl w:val="0"/>
+          <w:numId w:val="41"/>
+        </w:numPr>
+        <w:spacing w:line="360" w:lineRule="auto"/>
+      </w:pPr>
+      <w:r>
+        <w:t xml:space="preserve">Cài đặt </w:t>
+      </w:r>
+      <w:r>
+        <w:rPr>
+          <w:b/>
+        </w:rPr>
+        <w:t>Matlab</w:t>
+      </w:r>
+      <w:r>
+        <w:t xml:space="preserve"> 2016 hoặc các phiên bản mới hơn.</w:t>
+      </w:r>
+    </w:p>
+    <w:p>
+      <w:pPr>
+        <w:pStyle w:val="ListParagraph"/>
+        <w:numPr>
+          <w:ilvl w:val="0"/>
+          <w:numId w:val="41"/>
+        </w:numPr>
+        <w:spacing w:line="360" w:lineRule="auto"/>
+      </w:pPr>
+      <w:r>
+        <w:t xml:space="preserve">Tải và cài đặt </w:t>
+      </w:r>
+      <w:r>
+        <w:rPr>
+          <w:b/>
+        </w:rPr>
+        <w:t>VLFeat</w:t>
+      </w:r>
+      <w:r>
+        <w:t xml:space="preserve"> cho Matlab theo hướng dẫn tại: </w:t>
+      </w:r>
+      <w:hyperlink r:id="rId21" w:history="1">
+        <w:r>
+          <w:rPr>
+            <w:rStyle w:val="Hyperlink"/>
+          </w:rPr>
+          <w:t>http://www.vlfeat.org/install-</w:t>
+        </w:r>
+        <w:r>
+          <w:rPr>
+            <w:rStyle w:val="Hyperlink"/>
+          </w:rPr>
+          <w:t>m</w:t>
+        </w:r>
+        <w:r>
+          <w:rPr>
+            <w:rStyle w:val="Hyperlink"/>
+          </w:rPr>
+          <w:t>atlab.html</w:t>
+        </w:r>
+      </w:hyperlink>
+    </w:p>
+    <w:p>
+      <w:pPr>
+        <w:pStyle w:val="ListParagraph"/>
+        <w:numPr>
+          <w:ilvl w:val="0"/>
+          <w:numId w:val="41"/>
+        </w:numPr>
+        <w:spacing w:line="360" w:lineRule="auto"/>
+      </w:pPr>
+      <w:r>
+        <w:t xml:space="preserve">Tải bộ dữ liệu </w:t>
+      </w:r>
+      <w:r>
+        <w:rPr>
+          <w:b/>
+        </w:rPr>
+        <w:t>Oxford Buiding 5k</w:t>
+      </w:r>
+      <w:r>
+        <w:t xml:space="preserve"> tại: </w:t>
+      </w:r>
+      <w:hyperlink r:id="rId22" w:history="1">
+        <w:r>
+          <w:rPr>
+            <w:rStyle w:val="Hyperlink"/>
+          </w:rPr>
+          <w:t>http://www.robots.ox.ac.uk/~vgg/data/o</w:t>
+        </w:r>
+        <w:r>
+          <w:rPr>
+            <w:rStyle w:val="Hyperlink"/>
+          </w:rPr>
+          <w:t>x</w:t>
+        </w:r>
+        <w:r>
+          <w:rPr>
+            <w:rStyle w:val="Hyperlink"/>
+          </w:rPr>
+          <w:t>buildings/</w:t>
+        </w:r>
+      </w:hyperlink>
+      <w:r>
+        <w:t xml:space="preserve">, sau đó giải nén và copy hết ảnh dữ liệu vào </w:t>
+      </w:r>
+      <w:proofErr w:type="gramStart"/>
+      <w:r>
+        <w:t>thư</w:t>
+      </w:r>
+      <w:proofErr w:type="gramEnd"/>
+      <w:r>
+        <w:t xml:space="preserve"> mục </w:t>
+      </w:r>
+      <w:r>
+        <w:rPr>
+          <w:b/>
+        </w:rPr>
+        <w:t>dataset</w:t>
+      </w:r>
+      <w:r>
+        <w:t xml:space="preserve"> trong thư mục chứa source code.</w:t>
+      </w:r>
+    </w:p>
+    <w:p>
+      <w:pPr>
+        <w:pStyle w:val="ListParagraph"/>
+        <w:numPr>
+          <w:ilvl w:val="0"/>
+          <w:numId w:val="41"/>
+        </w:numPr>
+        <w:spacing w:line="360" w:lineRule="auto"/>
+      </w:pPr>
+      <w:r>
+        <w:t xml:space="preserve">Trong file </w:t>
+      </w:r>
+      <w:r>
+        <w:rPr>
+          <w:b/>
+        </w:rPr>
+        <w:t>IRDemo.m</w:t>
+      </w:r>
+      <w:r>
+        <w:t xml:space="preserve"> của source code, tại </w:t>
+      </w:r>
+      <w:r>
+        <w:t xml:space="preserve">function </w:t>
+      </w:r>
+      <w:r>
+        <w:rPr>
+          <w:b/>
+        </w:rPr>
+        <w:t>pushbutton2_Callback</w:t>
+      </w:r>
+      <w:r>
+        <w:t>, thiết lập lại các giá trị cấu hình sau cho phù hợp:</w:t>
+      </w:r>
+    </w:p>
+    <w:p>
+      <w:pPr>
+        <w:pStyle w:val="ListParagraph"/>
+        <w:numPr>
+          <w:ilvl w:val="1"/>
+          <w:numId w:val="41"/>
+        </w:numPr>
+        <w:spacing w:line="360" w:lineRule="auto"/>
+      </w:pPr>
+      <w:r>
+        <w:rPr>
+          <w:b/>
+        </w:rPr>
+        <w:t>vl_feat</w:t>
+      </w:r>
+      <w:r>
+        <w:t xml:space="preserve">: </w:t>
+      </w:r>
+      <w:r>
+        <w:t>đường dẫn đến thư mục thư việ</w:t>
+      </w:r>
+      <w:r>
+        <w:t xml:space="preserve">n </w:t>
+      </w:r>
+      <w:proofErr w:type="gramStart"/>
+      <w:r>
+        <w:t>VLF</w:t>
+      </w:r>
+      <w:r>
+        <w:t>ead</w:t>
+      </w:r>
+      <w:r>
+        <w:t xml:space="preserve"> .</w:t>
+      </w:r>
+      <w:proofErr w:type="gramEnd"/>
+    </w:p>
+    <w:p>
+      <w:pPr>
+        <w:pStyle w:val="ListParagraph"/>
+        <w:numPr>
+          <w:ilvl w:val="1"/>
+          <w:numId w:val="41"/>
+        </w:numPr>
+        <w:spacing w:line="360" w:lineRule="auto"/>
+      </w:pPr>
+      <w:r>
+        <w:rPr>
+          <w:b/>
+        </w:rPr>
+        <w:t>data_path</w:t>
+      </w:r>
+      <w:r>
+        <w:t xml:space="preserve">: đường đẫn đến </w:t>
+      </w:r>
+      <w:proofErr w:type="gramStart"/>
+      <w:r>
+        <w:t>thư</w:t>
+      </w:r>
+      <w:proofErr w:type="gramEnd"/>
+      <w:r>
+        <w:t xml:space="preserve"> mục dataset</w:t>
+      </w:r>
+      <w:r>
+        <w:t>.</w:t>
+      </w:r>
+    </w:p>
+    <w:p>
+      <w:pPr>
+        <w:pStyle w:val="ListParagraph"/>
+        <w:numPr>
+          <w:ilvl w:val="0"/>
+          <w:numId w:val="42"/>
+        </w:numPr>
+        <w:spacing w:line="360" w:lineRule="auto"/>
+      </w:pPr>
+      <w:r>
+        <w:t xml:space="preserve">Mở Matlab, trỏ đến </w:t>
+      </w:r>
+      <w:proofErr w:type="gramStart"/>
+      <w:r>
+        <w:t>thư</w:t>
+      </w:r>
+      <w:proofErr w:type="gramEnd"/>
+      <w:r>
+        <w:t xml:space="preserve"> mục chứa source code, chạy lệnh </w:t>
+      </w:r>
+      <w:r>
+        <w:t>IRDemo</w:t>
+      </w:r>
+      <w:r>
+        <w:t xml:space="preserve"> </w:t>
+      </w:r>
+      <w:r>
+        <w:sym w:font="Wingdings" w:char="F0E0"/>
+      </w:r>
+      <w:r>
+        <w:t xml:space="preserve"> giao diện </w:t>
+      </w:r>
+      <w:r>
+        <w:t>input ảnh truy vấn sẽ xuất hiện.</w:t>
+      </w:r>
+    </w:p>
+    <w:p>
+      <w:pPr>
+        <w:pStyle w:val="ListParagraph"/>
+        <w:numPr>
+          <w:ilvl w:val="0"/>
+          <w:numId w:val="42"/>
+        </w:numPr>
+        <w:spacing w:line="360" w:lineRule="auto"/>
+      </w:pPr>
+      <w:r>
+        <w:t>Tiến hành chọn ảnh truy vấn và click tìm kiếm để hiển thị ảnh kết quả.</w:t>
+      </w:r>
+    </w:p>
+    <w:p>
+      <w:pPr>
+        <w:ind w:firstLine="360"/>
+      </w:pPr>
+      <w:r>
+        <w:t>Dưới đây là một số hình giao diện khi chạy thử nghiệ</w:t>
+      </w:r>
+      <w:r>
+        <w:t>m</w:t>
+      </w:r>
+      <w:r>
+        <w:t xml:space="preserve"> chương trình</w:t>
+      </w:r>
+      <w:r>
+        <w:t>:</w:t>
       </w:r>
     </w:p>
     <w:p>
@@ -4589,6 +5114,7 @@
         <w:rPr>
           <w:noProof/>
         </w:rPr>
+        <w:lastRenderedPageBreak/>
         <w:drawing>
           <wp:inline distT="0" distB="0" distL="0" distR="0" wp14:anchorId="08165A6F" wp14:editId="5C980D1E">
             <wp:extent cx="5549265" cy="2859477"/>
@@ -4605,7 +5131,7 @@
                     <pic:cNvPicPr/>
                   </pic:nvPicPr>
                   <pic:blipFill>
-                    <a:blip r:embed="rId24">
+                    <a:blip r:embed="rId23">
                       <a:extLst>
                         <a:ext uri="{28A0092B-C50C-407E-A947-70E740481C1C}">
                           <a14:useLocalDpi xmlns:a14="http://schemas.microsoft.com/office/drawing/2010/main" val="0"/>
@@ -4633,6 +5159,9 @@
       </w:r>
     </w:p>
     <w:p>
+      <w:pPr>
+        <w:spacing w:line="360" w:lineRule="auto"/>
+      </w:pPr>
       <w:r>
         <w:t>Giao diện danh sách 10 ảnh kết quả:</w:t>
       </w:r>
@@ -4642,9 +5171,8 @@
         <w:rPr>
           <w:noProof/>
         </w:rPr>
-        <w:lastRenderedPageBreak/>
         <w:drawing>
-          <wp:inline distT="0" distB="0" distL="0" distR="0" wp14:anchorId="5F5EC900" wp14:editId="5251E342">
+          <wp:inline distT="0" distB="0" distL="0" distR="0" wp14:anchorId="6EF83B19" wp14:editId="440020CC">
             <wp:extent cx="5549265" cy="2687265"/>
             <wp:effectExtent l="0" t="0" r="0" b="0"/>
             <wp:docPr id="15" name="Picture 15"/>
@@ -4659,7 +5187,7 @@
                     <pic:cNvPicPr/>
                   </pic:nvPicPr>
                   <pic:blipFill>
-                    <a:blip r:embed="rId25" cstate="print">
+                    <a:blip r:embed="rId24" cstate="print">
                       <a:extLst>
                         <a:ext uri="{28A0092B-C50C-407E-A947-70E740481C1C}">
                           <a14:useLocalDpi xmlns:a14="http://schemas.microsoft.com/office/drawing/2010/main" val="0"/>
@@ -4688,6 +5216,729 @@
     </w:p>
     <w:p>
       <w:pPr>
+        <w:pStyle w:val="Heading3"/>
+      </w:pPr>
+      <w:r>
+        <w:t>Đánh giá</w:t>
+      </w:r>
+    </w:p>
+    <w:p>
+      <w:pPr>
+        <w:pStyle w:val="Heading4"/>
+        <w:spacing w:line="360" w:lineRule="auto"/>
+      </w:pPr>
+      <w:r>
+        <w:t>Phương pháp</w:t>
+      </w:r>
+    </w:p>
+    <w:p>
+      <w:pPr>
+        <w:pStyle w:val="ListParagraph"/>
+        <w:numPr>
+          <w:ilvl w:val="0"/>
+          <w:numId w:val="43"/>
+        </w:numPr>
+        <w:spacing w:line="360" w:lineRule="auto"/>
+      </w:pPr>
+      <w:r>
+        <w:t xml:space="preserve">Bước 1: Tính </w:t>
+      </w:r>
+      <w:r>
+        <w:rPr>
+          <w:i/>
+        </w:rPr>
+        <w:t>precision</w:t>
+      </w:r>
+      <w:r>
+        <w:t xml:space="preserve"> khi chạy thử nghiệm đối với mỗi ả</w:t>
+      </w:r>
+      <w:r>
+        <w:t>nh truy vấn</w:t>
+      </w:r>
+      <w:r>
+        <w:t xml:space="preserve"> theo công thức:</w:t>
+      </w:r>
+    </w:p>
+    <w:p>
+      <w:pPr>
+        <w:spacing w:line="360" w:lineRule="auto"/>
+        <w:jc w:val="center"/>
+        <w:rPr>
+          <w:b/>
+        </w:rPr>
+      </w:pPr>
+      <w:proofErr w:type="gramStart"/>
+      <w:r>
+        <w:rPr>
+          <w:b/>
+        </w:rPr>
+        <w:t>P(</w:t>
+      </w:r>
+      <w:proofErr w:type="gramEnd"/>
+      <w:r>
+        <w:rPr>
+          <w:b/>
+        </w:rPr>
+        <w:t>i) = Số kết quả chính xác / Tổng số kết quả trả về</w:t>
+      </w:r>
+    </w:p>
+    <w:p>
+      <w:pPr>
+        <w:pStyle w:val="ListParagraph"/>
+        <w:numPr>
+          <w:ilvl w:val="0"/>
+          <w:numId w:val="43"/>
+        </w:numPr>
+        <w:spacing w:line="360" w:lineRule="auto"/>
+      </w:pPr>
+      <w:r>
+        <w:lastRenderedPageBreak/>
+        <w:t xml:space="preserve">Bước 2: Độ chính xác của hệ thống được tính bằng cách lấy trung bình cộng của các </w:t>
+      </w:r>
+      <w:proofErr w:type="gramStart"/>
+      <w:r>
+        <w:t>P(</w:t>
+      </w:r>
+      <w:proofErr w:type="gramEnd"/>
+      <w:r>
+        <w:t>i)</w:t>
+      </w:r>
+      <w:r>
+        <w:t>.</w:t>
+      </w:r>
+    </w:p>
+    <w:p>
+      <w:pPr>
+        <w:pStyle w:val="Heading4"/>
+        <w:spacing w:line="360" w:lineRule="auto"/>
+      </w:pPr>
+      <w:r>
+        <w:t>Kết quả</w:t>
+      </w:r>
+    </w:p>
+    <w:p>
+      <w:pPr>
+        <w:spacing w:line="360" w:lineRule="auto"/>
+      </w:pPr>
+      <w:r>
+        <w:t>Chạy thử nghiệm lần lượt với 10 ả</w:t>
+      </w:r>
+      <w:r>
+        <w:t>nh truy vấn:</w:t>
+      </w:r>
+    </w:p>
+    <w:tbl>
+      <w:tblPr>
+        <w:tblStyle w:val="TableGrid"/>
+        <w:tblW w:w="0" w:type="auto"/>
+        <w:tblLook w:val="04A0" w:firstRow="1" w:lastRow="0" w:firstColumn="1" w:lastColumn="0" w:noHBand="0" w:noVBand="1"/>
+      </w:tblPr>
+      <w:tblGrid>
+        <w:gridCol w:w="2985"/>
+        <w:gridCol w:w="2985"/>
+        <w:gridCol w:w="2985"/>
+      </w:tblGrid>
+      <w:tr>
+        <w:tc>
+          <w:tcPr>
+            <w:tcW w:w="2985" w:type="dxa"/>
+            <w:vAlign w:val="bottom"/>
+          </w:tcPr>
+          <w:p>
+            <w:pPr>
+              <w:spacing w:line="360" w:lineRule="auto"/>
+              <w:jc w:val="center"/>
+              <w:rPr>
+                <w:b/>
+              </w:rPr>
+            </w:pPr>
+            <w:r>
+              <w:rPr>
+                <w:b/>
+              </w:rPr>
+              <w:t>Ảnh truy vấn</w:t>
+            </w:r>
+          </w:p>
+        </w:tc>
+        <w:tc>
+          <w:tcPr>
+            <w:tcW w:w="2985" w:type="dxa"/>
+            <w:vAlign w:val="bottom"/>
+          </w:tcPr>
+          <w:p>
+            <w:pPr>
+              <w:spacing w:line="360" w:lineRule="auto"/>
+              <w:jc w:val="center"/>
+              <w:rPr>
+                <w:b/>
+              </w:rPr>
+            </w:pPr>
+            <w:r>
+              <w:rPr>
+                <w:b/>
+              </w:rPr>
+              <w:t>Số kết quả chính xác</w:t>
+            </w:r>
+          </w:p>
+        </w:tc>
+        <w:tc>
+          <w:tcPr>
+            <w:tcW w:w="2985" w:type="dxa"/>
+            <w:vAlign w:val="bottom"/>
+          </w:tcPr>
+          <w:p>
+            <w:pPr>
+              <w:spacing w:line="360" w:lineRule="auto"/>
+              <w:jc w:val="center"/>
+              <w:rPr>
+                <w:b/>
+              </w:rPr>
+            </w:pPr>
+            <w:r>
+              <w:rPr>
+                <w:b/>
+              </w:rPr>
+              <w:t>Độ chính xác (%)</w:t>
+            </w:r>
+          </w:p>
+        </w:tc>
+      </w:tr>
+      <w:tr>
+        <w:tc>
+          <w:tcPr>
+            <w:tcW w:w="2985" w:type="dxa"/>
+            <w:vAlign w:val="bottom"/>
+          </w:tcPr>
+          <w:p>
+            <w:pPr>
+              <w:spacing w:line="360" w:lineRule="auto"/>
+              <w:jc w:val="center"/>
+            </w:pPr>
+            <w:r>
+              <w:t>all_souls_000013</w:t>
+            </w:r>
+          </w:p>
+        </w:tc>
+        <w:tc>
+          <w:tcPr>
+            <w:tcW w:w="2985" w:type="dxa"/>
+            <w:vAlign w:val="bottom"/>
+          </w:tcPr>
+          <w:p>
+            <w:pPr>
+              <w:spacing w:line="360" w:lineRule="auto"/>
+              <w:jc w:val="center"/>
+            </w:pPr>
+            <w:r>
+              <w:t>2</w:t>
+            </w:r>
+          </w:p>
+        </w:tc>
+        <w:tc>
+          <w:tcPr>
+            <w:tcW w:w="2985" w:type="dxa"/>
+            <w:vAlign w:val="bottom"/>
+          </w:tcPr>
+          <w:p>
+            <w:pPr>
+              <w:spacing w:line="360" w:lineRule="auto"/>
+              <w:jc w:val="center"/>
+            </w:pPr>
+            <w:r>
+              <w:t>20</w:t>
+            </w:r>
+          </w:p>
+        </w:tc>
+      </w:tr>
+      <w:tr>
+        <w:tc>
+          <w:tcPr>
+            <w:tcW w:w="2985" w:type="dxa"/>
+            <w:vAlign w:val="bottom"/>
+          </w:tcPr>
+          <w:p>
+            <w:pPr>
+              <w:spacing w:line="360" w:lineRule="auto"/>
+              <w:jc w:val="center"/>
+            </w:pPr>
+            <w:r>
+              <w:t>all_souls_000026</w:t>
+            </w:r>
+          </w:p>
+        </w:tc>
+        <w:tc>
+          <w:tcPr>
+            <w:tcW w:w="2985" w:type="dxa"/>
+            <w:vAlign w:val="bottom"/>
+          </w:tcPr>
+          <w:p>
+            <w:pPr>
+              <w:spacing w:line="360" w:lineRule="auto"/>
+              <w:jc w:val="center"/>
+            </w:pPr>
+            <w:r>
+              <w:t>3</w:t>
+            </w:r>
+          </w:p>
+        </w:tc>
+        <w:tc>
+          <w:tcPr>
+            <w:tcW w:w="2985" w:type="dxa"/>
+            <w:vAlign w:val="bottom"/>
+          </w:tcPr>
+          <w:p>
+            <w:pPr>
+              <w:spacing w:line="360" w:lineRule="auto"/>
+              <w:jc w:val="center"/>
+            </w:pPr>
+            <w:r>
+              <w:t>30</w:t>
+            </w:r>
+          </w:p>
+        </w:tc>
+      </w:tr>
+      <w:tr>
+        <w:tc>
+          <w:tcPr>
+            <w:tcW w:w="2985" w:type="dxa"/>
+            <w:vAlign w:val="bottom"/>
+          </w:tcPr>
+          <w:p>
+            <w:pPr>
+              <w:spacing w:line="360" w:lineRule="auto"/>
+              <w:jc w:val="center"/>
+            </w:pPr>
+            <w:r>
+              <w:t>ashmolean_000000</w:t>
+            </w:r>
+          </w:p>
+        </w:tc>
+        <w:tc>
+          <w:tcPr>
+            <w:tcW w:w="2985" w:type="dxa"/>
+            <w:vAlign w:val="bottom"/>
+          </w:tcPr>
+          <w:p>
+            <w:pPr>
+              <w:spacing w:line="360" w:lineRule="auto"/>
+              <w:jc w:val="center"/>
+            </w:pPr>
+            <w:r>
+              <w:t>4</w:t>
+            </w:r>
+          </w:p>
+        </w:tc>
+        <w:tc>
+          <w:tcPr>
+            <w:tcW w:w="2985" w:type="dxa"/>
+            <w:vAlign w:val="bottom"/>
+          </w:tcPr>
+          <w:p>
+            <w:pPr>
+              <w:spacing w:line="360" w:lineRule="auto"/>
+              <w:jc w:val="center"/>
+            </w:pPr>
+            <w:r>
+              <w:t>40</w:t>
+            </w:r>
+          </w:p>
+        </w:tc>
+      </w:tr>
+      <w:tr>
+        <w:tc>
+          <w:tcPr>
+            <w:tcW w:w="2985" w:type="dxa"/>
+            <w:vAlign w:val="bottom"/>
+          </w:tcPr>
+          <w:p>
+            <w:pPr>
+              <w:spacing w:line="360" w:lineRule="auto"/>
+              <w:jc w:val="center"/>
+            </w:pPr>
+            <w:r>
+              <w:t>ashmolean_000007</w:t>
+            </w:r>
+          </w:p>
+        </w:tc>
+        <w:tc>
+          <w:tcPr>
+            <w:tcW w:w="2985" w:type="dxa"/>
+            <w:vAlign w:val="bottom"/>
+          </w:tcPr>
+          <w:p>
+            <w:pPr>
+              <w:spacing w:line="360" w:lineRule="auto"/>
+              <w:jc w:val="center"/>
+            </w:pPr>
+            <w:r>
+              <w:t>2</w:t>
+            </w:r>
+          </w:p>
+        </w:tc>
+        <w:tc>
+          <w:tcPr>
+            <w:tcW w:w="2985" w:type="dxa"/>
+            <w:vAlign w:val="bottom"/>
+          </w:tcPr>
+          <w:p>
+            <w:pPr>
+              <w:spacing w:line="360" w:lineRule="auto"/>
+              <w:jc w:val="center"/>
+            </w:pPr>
+            <w:r>
+              <w:t>20</w:t>
+            </w:r>
+          </w:p>
+        </w:tc>
+      </w:tr>
+      <w:tr>
+        <w:tc>
+          <w:tcPr>
+            <w:tcW w:w="2985" w:type="dxa"/>
+            <w:vAlign w:val="bottom"/>
+          </w:tcPr>
+          <w:p>
+            <w:pPr>
+              <w:spacing w:line="360" w:lineRule="auto"/>
+              <w:jc w:val="center"/>
+            </w:pPr>
+            <w:r>
+              <w:t>balliol_000051</w:t>
+            </w:r>
+          </w:p>
+        </w:tc>
+        <w:tc>
+          <w:tcPr>
+            <w:tcW w:w="2985" w:type="dxa"/>
+            <w:vAlign w:val="bottom"/>
+          </w:tcPr>
+          <w:p>
+            <w:pPr>
+              <w:spacing w:line="360" w:lineRule="auto"/>
+              <w:jc w:val="center"/>
+            </w:pPr>
+            <w:r>
+              <w:t>2</w:t>
+            </w:r>
+          </w:p>
+        </w:tc>
+        <w:tc>
+          <w:tcPr>
+            <w:tcW w:w="2985" w:type="dxa"/>
+            <w:vAlign w:val="bottom"/>
+          </w:tcPr>
+          <w:p>
+            <w:pPr>
+              <w:spacing w:line="360" w:lineRule="auto"/>
+              <w:jc w:val="center"/>
+            </w:pPr>
+            <w:r>
+              <w:t>20</w:t>
+            </w:r>
+          </w:p>
+        </w:tc>
+      </w:tr>
+      <w:tr>
+        <w:tc>
+          <w:tcPr>
+            <w:tcW w:w="2985" w:type="dxa"/>
+            <w:vAlign w:val="bottom"/>
+          </w:tcPr>
+          <w:p>
+            <w:pPr>
+              <w:spacing w:line="360" w:lineRule="auto"/>
+              <w:jc w:val="center"/>
+            </w:pPr>
+            <w:r>
+              <w:t>balliol_000187</w:t>
+            </w:r>
+          </w:p>
+        </w:tc>
+        <w:tc>
+          <w:tcPr>
+            <w:tcW w:w="2985" w:type="dxa"/>
+            <w:vAlign w:val="bottom"/>
+          </w:tcPr>
+          <w:p>
+            <w:pPr>
+              <w:spacing w:line="360" w:lineRule="auto"/>
+              <w:jc w:val="center"/>
+            </w:pPr>
+            <w:r>
+              <w:t>2</w:t>
+            </w:r>
+          </w:p>
+        </w:tc>
+        <w:tc>
+          <w:tcPr>
+            <w:tcW w:w="2985" w:type="dxa"/>
+            <w:vAlign w:val="bottom"/>
+          </w:tcPr>
+          <w:p>
+            <w:pPr>
+              <w:spacing w:line="360" w:lineRule="auto"/>
+              <w:jc w:val="center"/>
+            </w:pPr>
+            <w:r>
+              <w:t>20</w:t>
+            </w:r>
+          </w:p>
+        </w:tc>
+      </w:tr>
+      <w:tr>
+        <w:tc>
+          <w:tcPr>
+            <w:tcW w:w="2985" w:type="dxa"/>
+            <w:vAlign w:val="bottom"/>
+          </w:tcPr>
+          <w:p>
+            <w:pPr>
+              <w:spacing w:line="360" w:lineRule="auto"/>
+              <w:jc w:val="center"/>
+            </w:pPr>
+            <w:r>
+              <w:t>bodleian_000108</w:t>
+            </w:r>
+          </w:p>
+        </w:tc>
+        <w:tc>
+          <w:tcPr>
+            <w:tcW w:w="2985" w:type="dxa"/>
+            <w:vAlign w:val="bottom"/>
+          </w:tcPr>
+          <w:p>
+            <w:pPr>
+              <w:spacing w:line="360" w:lineRule="auto"/>
+              <w:jc w:val="center"/>
+            </w:pPr>
+            <w:r>
+              <w:t>7</w:t>
+            </w:r>
+          </w:p>
+        </w:tc>
+        <w:tc>
+          <w:tcPr>
+            <w:tcW w:w="2985" w:type="dxa"/>
+            <w:vAlign w:val="bottom"/>
+          </w:tcPr>
+          <w:p>
+            <w:pPr>
+              <w:spacing w:line="360" w:lineRule="auto"/>
+              <w:jc w:val="center"/>
+            </w:pPr>
+            <w:r>
+              <w:t>70</w:t>
+            </w:r>
+          </w:p>
+        </w:tc>
+      </w:tr>
+      <w:tr>
+        <w:tc>
+          <w:tcPr>
+            <w:tcW w:w="2985" w:type="dxa"/>
+            <w:vAlign w:val="bottom"/>
+          </w:tcPr>
+          <w:p>
+            <w:pPr>
+              <w:spacing w:line="360" w:lineRule="auto"/>
+              <w:jc w:val="center"/>
+            </w:pPr>
+            <w:r>
+              <w:t>bodleian_000163</w:t>
+            </w:r>
+          </w:p>
+        </w:tc>
+        <w:tc>
+          <w:tcPr>
+            <w:tcW w:w="2985" w:type="dxa"/>
+            <w:vAlign w:val="bottom"/>
+          </w:tcPr>
+          <w:p>
+            <w:pPr>
+              <w:spacing w:line="360" w:lineRule="auto"/>
+              <w:jc w:val="center"/>
+            </w:pPr>
+            <w:r>
+              <w:t>9</w:t>
+            </w:r>
+          </w:p>
+        </w:tc>
+        <w:tc>
+          <w:tcPr>
+            <w:tcW w:w="2985" w:type="dxa"/>
+            <w:vAlign w:val="bottom"/>
+          </w:tcPr>
+          <w:p>
+            <w:pPr>
+              <w:spacing w:line="360" w:lineRule="auto"/>
+              <w:jc w:val="center"/>
+            </w:pPr>
+            <w:r>
+              <w:t>90</w:t>
+            </w:r>
+          </w:p>
+        </w:tc>
+      </w:tr>
+      <w:tr>
+        <w:tc>
+          <w:tcPr>
+            <w:tcW w:w="2985" w:type="dxa"/>
+            <w:vAlign w:val="bottom"/>
+          </w:tcPr>
+          <w:p>
+            <w:pPr>
+              <w:spacing w:line="360" w:lineRule="auto"/>
+              <w:jc w:val="center"/>
+            </w:pPr>
+            <w:r>
+              <w:t>christ_church_000179</w:t>
+            </w:r>
+          </w:p>
+        </w:tc>
+        <w:tc>
+          <w:tcPr>
+            <w:tcW w:w="2985" w:type="dxa"/>
+            <w:vAlign w:val="bottom"/>
+          </w:tcPr>
+          <w:p>
+            <w:pPr>
+              <w:spacing w:line="360" w:lineRule="auto"/>
+              <w:jc w:val="center"/>
+            </w:pPr>
+            <w:r>
+              <w:t>9</w:t>
+            </w:r>
+          </w:p>
+        </w:tc>
+        <w:tc>
+          <w:tcPr>
+            <w:tcW w:w="2985" w:type="dxa"/>
+            <w:vAlign w:val="bottom"/>
+          </w:tcPr>
+          <w:p>
+            <w:pPr>
+              <w:spacing w:line="360" w:lineRule="auto"/>
+              <w:jc w:val="center"/>
+            </w:pPr>
+            <w:r>
+              <w:t>90</w:t>
+            </w:r>
+          </w:p>
+        </w:tc>
+      </w:tr>
+      <w:tr>
+        <w:tc>
+          <w:tcPr>
+            <w:tcW w:w="2985" w:type="dxa"/>
+            <w:vAlign w:val="bottom"/>
+          </w:tcPr>
+          <w:p>
+            <w:pPr>
+              <w:spacing w:line="360" w:lineRule="auto"/>
+              <w:jc w:val="center"/>
+            </w:pPr>
+            <w:r>
+              <w:t>christ_church_001020</w:t>
+            </w:r>
+          </w:p>
+        </w:tc>
+        <w:tc>
+          <w:tcPr>
+            <w:tcW w:w="2985" w:type="dxa"/>
+            <w:vAlign w:val="bottom"/>
+          </w:tcPr>
+          <w:p>
+            <w:pPr>
+              <w:spacing w:line="360" w:lineRule="auto"/>
+              <w:jc w:val="center"/>
+            </w:pPr>
+            <w:r>
+              <w:t>3</w:t>
+            </w:r>
+          </w:p>
+        </w:tc>
+        <w:tc>
+          <w:tcPr>
+            <w:tcW w:w="2985" w:type="dxa"/>
+            <w:vAlign w:val="bottom"/>
+          </w:tcPr>
+          <w:p>
+            <w:pPr>
+              <w:spacing w:line="360" w:lineRule="auto"/>
+              <w:jc w:val="center"/>
+            </w:pPr>
+            <w:r>
+              <w:t>30</w:t>
+            </w:r>
+          </w:p>
+        </w:tc>
+      </w:tr>
+      <w:tr>
+        <w:tc>
+          <w:tcPr>
+            <w:tcW w:w="5970" w:type="dxa"/>
+            <w:gridSpan w:val="2"/>
+            <w:vAlign w:val="bottom"/>
+          </w:tcPr>
+          <w:p>
+            <w:pPr>
+              <w:spacing w:line="360" w:lineRule="auto"/>
+              <w:jc w:val="center"/>
+              <w:rPr>
+                <w:b/>
+              </w:rPr>
+            </w:pPr>
+            <w:r>
+              <w:rPr>
+                <w:b/>
+              </w:rPr>
+              <w:t>Trung bình</w:t>
+            </w:r>
+          </w:p>
+        </w:tc>
+        <w:tc>
+          <w:tcPr>
+            <w:tcW w:w="2985" w:type="dxa"/>
+            <w:vAlign w:val="bottom"/>
+          </w:tcPr>
+          <w:p>
+            <w:pPr>
+              <w:spacing w:line="360" w:lineRule="auto"/>
+              <w:jc w:val="center"/>
+              <w:rPr>
+                <w:b/>
+              </w:rPr>
+            </w:pPr>
+            <w:r>
+              <w:rPr>
+                <w:b/>
+              </w:rPr>
+              <w:t>43</w:t>
+            </w:r>
+          </w:p>
+        </w:tc>
+      </w:tr>
+    </w:tbl>
+    <w:p>
+      <w:pPr>
+        <w:spacing w:line="360" w:lineRule="auto"/>
+        <w:jc w:val="both"/>
+      </w:pPr>
+      <w:r>
+        <w:sym w:font="Wingdings" w:char="F0E0"/>
+      </w:r>
+      <w:r>
+        <w:t xml:space="preserve"> Độ chính xác trung bình của hệ thống là </w:t>
+      </w:r>
+      <w:r>
+        <w:rPr>
+          <w:b/>
+        </w:rPr>
+        <w:t>43%</w:t>
+      </w:r>
+    </w:p>
+    <w:p>
+      <w:pPr>
         <w:spacing w:before="0" w:after="0" w:line="240" w:lineRule="auto"/>
         <w:rPr>
           <w:rFonts w:eastAsia="Times New Roman"/>
@@ -4698,16 +5949,20 @@
           <w:szCs w:val="28"/>
         </w:rPr>
       </w:pPr>
+      <w:bookmarkStart w:id="29" w:name="_Toc502973688"/>
+      <w:r>
+        <w:br w:type="page"/>
+      </w:r>
     </w:p>
     <w:p>
       <w:pPr>
         <w:pStyle w:val="Heading1"/>
       </w:pPr>
-      <w:bookmarkStart w:id="27" w:name="_Toc500886876"/>
-      <w:r>
+      <w:r>
+        <w:lastRenderedPageBreak/>
         <w:t>Kết luận</w:t>
       </w:r>
-      <w:bookmarkEnd w:id="27"/>
+      <w:bookmarkEnd w:id="29"/>
     </w:p>
     <w:p>
       <w:pPr>
@@ -4918,6 +6173,11 @@
     </w:p>
     <w:p>
       <w:pPr>
+        <w:pStyle w:val="ListParagraph"/>
+        <w:numPr>
+          <w:ilvl w:val="0"/>
+          <w:numId w:val="40"/>
+        </w:numPr>
         <w:spacing w:before="0" w:after="0" w:line="360" w:lineRule="auto"/>
         <w:rPr>
           <w:rFonts w:eastAsia="Times New Roman"/>
@@ -4929,46 +6189,52 @@
         </w:rPr>
       </w:pPr>
       <w:r>
+        <w:t>Phương pháp đánh giá còn đơn giản và mang tính chủ quan</w:t>
+      </w:r>
+      <w:r>
         <w:rPr>
           <w:lang w:val="vi-VN"/>
         </w:rPr>
-        <w:t>Chưa tiến hành đánh giá, so sánh kết quả của hệ thống đã cài đặt với các hệ thống</w:t>
+        <w:t>,</w:t>
+      </w:r>
+      <w:r>
+        <w:t xml:space="preserve"> chưa thực hiện</w:t>
       </w:r>
       <w:r>
         <w:rPr>
           <w:lang w:val="vi-VN"/>
         </w:rPr>
-        <w:t xml:space="preserve"> truy vấn ảnh</w:t>
+        <w:t xml:space="preserve"> so sánh kết quả của hệ thống đã cài đặt với các hệ thống truy vấn ảnh khác </w:t>
       </w:r>
       <w:r>
         <w:rPr>
           <w:lang w:val="vi-VN"/>
         </w:rPr>
-        <w:t xml:space="preserve"> khác </w:t>
+        <w:sym w:font="Wingdings" w:char="F0E8"/>
       </w:r>
       <w:r>
         <w:rPr>
           <w:lang w:val="vi-VN"/>
         </w:rPr>
-        <w:sym w:font="Wingdings" w:char="F0E8"/>
+        <w:t xml:space="preserve"> cần phải</w:t>
+      </w:r>
+      <w:r>
+        <w:t xml:space="preserve"> một phương pháp đánh giá chuẩn và</w:t>
       </w:r>
       <w:r>
         <w:rPr>
           <w:lang w:val="vi-VN"/>
         </w:rPr>
-        <w:t xml:space="preserve"> cần phải có thống </w:t>
+        <w:t xml:space="preserve"> có thống kê, </w:t>
+      </w:r>
+      <w:r>
+        <w:t>so sánh với các hệ thống khác</w:t>
       </w:r>
       <w:r>
         <w:rPr>
           <w:lang w:val="vi-VN"/>
         </w:rPr>
-        <w:t xml:space="preserve">kê, </w:t>
-      </w:r>
-      <w:r>
-        <w:rPr>
-          <w:lang w:val="vi-VN"/>
-        </w:rPr>
-        <w:t>đánh giá về vấn đề này.</w:t>
+        <w:t>.</w:t>
       </w:r>
       <w:r>
         <w:br w:type="page"/>
@@ -4983,7 +6249,7 @@
         </w:numPr>
         <w:jc w:val="center"/>
       </w:pPr>
-      <w:bookmarkStart w:id="28" w:name="_Toc500886877"/>
+      <w:bookmarkStart w:id="30" w:name="_Toc502973689"/>
       <w:r>
         <w:lastRenderedPageBreak/>
         <w:t>T</w:t>
@@ -4991,7 +6257,7 @@
       <w:r>
         <w:t>ÀI LIỆU THAM KHẢO</w:t>
       </w:r>
-      <w:bookmarkEnd w:id="28"/>
+      <w:bookmarkEnd w:id="30"/>
     </w:p>
     <w:p>
       <w:pPr>
@@ -5010,7 +6276,13 @@
         <w:rPr>
           <w:szCs w:val="26"/>
         </w:rPr>
-        <w:t>Ts. Ngô Đức Thành,</w:t>
+        <w:t>Ts. Lê Đình Duy</w:t>
+      </w:r>
+      <w:r>
+        <w:rPr>
+          <w:szCs w:val="26"/>
+        </w:rPr>
+        <w:t>,</w:t>
       </w:r>
       <w:r>
         <w:rPr>
@@ -5078,7 +6350,7 @@
       <w:r>
         <w:t xml:space="preserve"> </w:t>
       </w:r>
-      <w:hyperlink r:id="rId26" w:history="1">
+      <w:hyperlink r:id="rId25" w:history="1">
         <w:r>
           <w:rPr>
             <w:rStyle w:val="Hyperlink"/>
@@ -5111,7 +6383,7 @@
       <w:r>
         <w:t xml:space="preserve"> </w:t>
       </w:r>
-      <w:hyperlink r:id="rId27" w:history="1">
+      <w:hyperlink r:id="rId26" w:history="1">
         <w:r>
           <w:rPr>
             <w:rStyle w:val="Hyperlink"/>
@@ -5150,7 +6422,7 @@
       <w:r>
         <w:t xml:space="preserve"> </w:t>
       </w:r>
-      <w:hyperlink r:id="rId28" w:history="1">
+      <w:hyperlink r:id="rId27" w:history="1">
         <w:r>
           <w:rPr>
             <w:rStyle w:val="Hyperlink"/>
@@ -5180,7 +6452,7 @@
       <w:r>
         <w:t xml:space="preserve">Instance search project, </w:t>
       </w:r>
-      <w:hyperlink r:id="rId29" w:history="1">
+      <w:hyperlink r:id="rId28" w:history="1">
         <w:r>
           <w:rPr>
             <w:rStyle w:val="Hyperlink"/>
@@ -5213,7 +6485,7 @@
       <w:r>
         <w:t xml:space="preserve"> </w:t>
       </w:r>
-      <w:hyperlink r:id="rId30" w:history="1">
+      <w:hyperlink r:id="rId29" w:history="1">
         <w:r>
           <w:rPr>
             <w:rStyle w:val="Hyperlink"/>
@@ -5226,8 +6498,8 @@
       </w:r>
     </w:p>
     <w:sectPr>
-      <w:headerReference w:type="default" r:id="rId31"/>
-      <w:footerReference w:type="default" r:id="rId32"/>
+      <w:headerReference w:type="default" r:id="rId30"/>
+      <w:footerReference w:type="default" r:id="rId31"/>
       <w:pgSz w:w="11907" w:h="16839" w:code="9"/>
       <w:pgMar w:top="2016" w:right="1152" w:bottom="1728" w:left="2016" w:header="720" w:footer="1440" w:gutter="0"/>
       <w:pgNumType w:start="1"/>
@@ -5268,41 +6540,21 @@
   <w:p>
     <w:pPr>
       <w:pStyle w:val="Footer"/>
+      <w:jc w:val="center"/>
+    </w:pPr>
+  </w:p>
+  <w:p>
+    <w:pPr>
+      <w:pStyle w:val="Footer"/>
+      <w:rPr>
+        <w:lang w:val="en-US"/>
+      </w:rPr>
     </w:pPr>
   </w:p>
 </w:ftr>
 </file>
 
 <file path=word/footer2.xml><?xml version="1.0" encoding="utf-8"?>
-<w:ftr xmlns:wpc="http://schemas.microsoft.com/office/word/2010/wordprocessingCanvas" xmlns:mc="http://schemas.openxmlformats.org/markup-compatibility/2006" xmlns:o="urn:schemas-microsoft-com:office:office" xmlns:r="http://schemas.openxmlformats.org/officeDocument/2006/relationships" xmlns:m="http://schemas.openxmlformats.org/officeDocument/2006/math" xmlns:v="urn:schemas-microsoft-com:vml" xmlns:wp14="http://schemas.microsoft.com/office/word/2010/wordprocessingDrawing" xmlns:wp="http://schemas.openxmlformats.org/drawingml/2006/wordprocessingDrawing" xmlns:w10="urn:schemas-microsoft-com:office:word" xmlns:w="http://schemas.openxmlformats.org/wordprocessingml/2006/main" xmlns:w14="http://schemas.microsoft.com/office/word/2010/wordml" xmlns:wpg="http://schemas.microsoft.com/office/word/2010/wordprocessingGroup" xmlns:wpi="http://schemas.microsoft.com/office/word/2010/wordprocessingInk" xmlns:wne="http://schemas.microsoft.com/office/word/2006/wordml" xmlns:wps="http://schemas.microsoft.com/office/word/2010/wordprocessingShape" mc:Ignorable="w14 wp14">
-  <w:p>
-    <w:pPr>
-      <w:pStyle w:val="Footer"/>
-      <w:jc w:val="center"/>
-    </w:pPr>
-  </w:p>
-  <w:p>
-    <w:pPr>
-      <w:pStyle w:val="Footer"/>
-      <w:rPr>
-        <w:lang w:val="en-US"/>
-      </w:rPr>
-    </w:pPr>
-  </w:p>
-</w:ftr>
-</file>
-
-<file path=word/footer3.xml><?xml version="1.0" encoding="utf-8"?>
-<w:ftr xmlns:wpc="http://schemas.microsoft.com/office/word/2010/wordprocessingCanvas" xmlns:mc="http://schemas.openxmlformats.org/markup-compatibility/2006" xmlns:o="urn:schemas-microsoft-com:office:office" xmlns:r="http://schemas.openxmlformats.org/officeDocument/2006/relationships" xmlns:m="http://schemas.openxmlformats.org/officeDocument/2006/math" xmlns:v="urn:schemas-microsoft-com:vml" xmlns:wp14="http://schemas.microsoft.com/office/word/2010/wordprocessingDrawing" xmlns:wp="http://schemas.openxmlformats.org/drawingml/2006/wordprocessingDrawing" xmlns:w10="urn:schemas-microsoft-com:office:word" xmlns:w="http://schemas.openxmlformats.org/wordprocessingml/2006/main" xmlns:w14="http://schemas.microsoft.com/office/word/2010/wordml" xmlns:wpg="http://schemas.microsoft.com/office/word/2010/wordprocessingGroup" xmlns:wpi="http://schemas.microsoft.com/office/word/2010/wordprocessingInk" xmlns:wne="http://schemas.microsoft.com/office/word/2006/wordml" xmlns:wps="http://schemas.microsoft.com/office/word/2010/wordprocessingShape" mc:Ignorable="w14 wp14">
-  <w:p>
-    <w:pPr>
-      <w:pStyle w:val="Footer"/>
-    </w:pPr>
-  </w:p>
-</w:ftr>
-</file>
-
-<file path=word/footer4.xml><?xml version="1.0" encoding="utf-8"?>
 <w:ftr xmlns:wpc="http://schemas.microsoft.com/office/word/2010/wordprocessingCanvas" xmlns:mc="http://schemas.openxmlformats.org/markup-compatibility/2006" xmlns:o="urn:schemas-microsoft-com:office:office" xmlns:r="http://schemas.openxmlformats.org/officeDocument/2006/relationships" xmlns:m="http://schemas.openxmlformats.org/officeDocument/2006/math" xmlns:v="urn:schemas-microsoft-com:vml" xmlns:wp14="http://schemas.microsoft.com/office/word/2010/wordprocessingDrawing" xmlns:wp="http://schemas.openxmlformats.org/drawingml/2006/wordprocessingDrawing" xmlns:w10="urn:schemas-microsoft-com:office:word" xmlns:w="http://schemas.openxmlformats.org/wordprocessingml/2006/main" xmlns:w14="http://schemas.microsoft.com/office/word/2010/wordml" xmlns:wpg="http://schemas.microsoft.com/office/word/2010/wordprocessingGroup" xmlns:wpi="http://schemas.microsoft.com/office/word/2010/wordprocessingInk" xmlns:wne="http://schemas.microsoft.com/office/word/2006/wordml" xmlns:wps="http://schemas.microsoft.com/office/word/2010/wordprocessingShape" mc:Ignorable="w14 wp14">
   <w:tbl>
     <w:tblPr>
@@ -5367,7 +6619,7 @@
               <w:bCs/>
               <w:noProof/>
             </w:rPr>
-            <w:t>1</w:t>
+            <w:t>13</w:t>
           </w:r>
           <w:r>
             <w:rPr>
@@ -5420,8 +6672,6 @@
               <w:lang w:val="en-US"/>
             </w:rPr>
           </w:pPr>
-          <w:bookmarkStart w:id="29" w:name="_GoBack"/>
-          <w:bookmarkEnd w:id="29"/>
           <w:r>
             <w:rPr>
               <w:bCs/>
@@ -5527,36 +6777,6 @@
 </w:hdr>
 </file>
 
-<file path=word/header2.xml><?xml version="1.0" encoding="utf-8"?>
-<w:hdr xmlns:wpc="http://schemas.microsoft.com/office/word/2010/wordprocessingCanvas" xmlns:mc="http://schemas.openxmlformats.org/markup-compatibility/2006" xmlns:o="urn:schemas-microsoft-com:office:office" xmlns:r="http://schemas.openxmlformats.org/officeDocument/2006/relationships" xmlns:m="http://schemas.openxmlformats.org/officeDocument/2006/math" xmlns:v="urn:schemas-microsoft-com:vml" xmlns:wp14="http://schemas.microsoft.com/office/word/2010/wordprocessingDrawing" xmlns:wp="http://schemas.openxmlformats.org/drawingml/2006/wordprocessingDrawing" xmlns:w10="urn:schemas-microsoft-com:office:word" xmlns:w="http://schemas.openxmlformats.org/wordprocessingml/2006/main" xmlns:w14="http://schemas.microsoft.com/office/word/2010/wordml" xmlns:wpg="http://schemas.microsoft.com/office/word/2010/wordprocessingGroup" xmlns:wpi="http://schemas.microsoft.com/office/word/2010/wordprocessingInk" xmlns:wne="http://schemas.microsoft.com/office/word/2006/wordml" xmlns:wps="http://schemas.microsoft.com/office/word/2010/wordprocessingShape" mc:Ignorable="w14 wp14">
-  <w:p>
-    <w:pPr>
-      <w:pStyle w:val="Header"/>
-    </w:pPr>
-  </w:p>
-</w:hdr>
-</file>
-
-<file path=word/header3.xml><?xml version="1.0" encoding="utf-8"?>
-<w:hdr xmlns:wpc="http://schemas.microsoft.com/office/word/2010/wordprocessingCanvas" xmlns:mc="http://schemas.openxmlformats.org/markup-compatibility/2006" xmlns:o="urn:schemas-microsoft-com:office:office" xmlns:r="http://schemas.openxmlformats.org/officeDocument/2006/relationships" xmlns:m="http://schemas.openxmlformats.org/officeDocument/2006/math" xmlns:v="urn:schemas-microsoft-com:vml" xmlns:wp14="http://schemas.microsoft.com/office/word/2010/wordprocessingDrawing" xmlns:wp="http://schemas.openxmlformats.org/drawingml/2006/wordprocessingDrawing" xmlns:w10="urn:schemas-microsoft-com:office:word" xmlns:w="http://schemas.openxmlformats.org/wordprocessingml/2006/main" xmlns:w14="http://schemas.microsoft.com/office/word/2010/wordml" xmlns:wpg="http://schemas.microsoft.com/office/word/2010/wordprocessingGroup" xmlns:wpi="http://schemas.microsoft.com/office/word/2010/wordprocessingInk" xmlns:wne="http://schemas.microsoft.com/office/word/2006/wordml" xmlns:wps="http://schemas.microsoft.com/office/word/2010/wordprocessingShape" mc:Ignorable="w14 wp14">
-  <w:p>
-    <w:pPr>
-      <w:pStyle w:val="Header"/>
-    </w:pPr>
-  </w:p>
-</w:hdr>
-</file>
-
-<file path=word/header4.xml><?xml version="1.0" encoding="utf-8"?>
-<w:hdr xmlns:wpc="http://schemas.microsoft.com/office/word/2010/wordprocessingCanvas" xmlns:mc="http://schemas.openxmlformats.org/markup-compatibility/2006" xmlns:o="urn:schemas-microsoft-com:office:office" xmlns:r="http://schemas.openxmlformats.org/officeDocument/2006/relationships" xmlns:m="http://schemas.openxmlformats.org/officeDocument/2006/math" xmlns:v="urn:schemas-microsoft-com:vml" xmlns:wp14="http://schemas.microsoft.com/office/word/2010/wordprocessingDrawing" xmlns:wp="http://schemas.openxmlformats.org/drawingml/2006/wordprocessingDrawing" xmlns:w10="urn:schemas-microsoft-com:office:word" xmlns:w="http://schemas.openxmlformats.org/wordprocessingml/2006/main" xmlns:w14="http://schemas.microsoft.com/office/word/2010/wordml" xmlns:wpg="http://schemas.microsoft.com/office/word/2010/wordprocessingGroup" xmlns:wpi="http://schemas.microsoft.com/office/word/2010/wordprocessingInk" xmlns:wne="http://schemas.microsoft.com/office/word/2006/wordml" xmlns:wps="http://schemas.microsoft.com/office/word/2010/wordprocessingShape" mc:Ignorable="w14 wp14">
-  <w:p>
-    <w:pPr>
-      <w:pStyle w:val="Header"/>
-    </w:pPr>
-  </w:p>
-</w:hdr>
-</file>
-
 <file path=word/numbering.xml><?xml version="1.0" encoding="utf-8"?>
 <w:numbering xmlns:wpc="http://schemas.microsoft.com/office/word/2010/wordprocessingCanvas" xmlns:mc="http://schemas.openxmlformats.org/markup-compatibility/2006" xmlns:o="urn:schemas-microsoft-com:office:office" xmlns:r="http://schemas.openxmlformats.org/officeDocument/2006/relationships" xmlns:m="http://schemas.openxmlformats.org/officeDocument/2006/math" xmlns:v="urn:schemas-microsoft-com:vml" xmlns:wp14="http://schemas.microsoft.com/office/word/2010/wordprocessingDrawing" xmlns:wp="http://schemas.openxmlformats.org/drawingml/2006/wordprocessingDrawing" xmlns:w10="urn:schemas-microsoft-com:office:word" xmlns:w="http://schemas.openxmlformats.org/wordprocessingml/2006/main" xmlns:w14="http://schemas.microsoft.com/office/word/2010/wordml" xmlns:wpg="http://schemas.microsoft.com/office/word/2010/wordprocessingGroup" xmlns:wpi="http://schemas.microsoft.com/office/word/2010/wordprocessingInk" xmlns:wne="http://schemas.microsoft.com/office/word/2006/wordml" xmlns:wps="http://schemas.microsoft.com/office/word/2010/wordprocessingShape" mc:Ignorable="w14 wp14">
   <w:numPicBullet w:numPicBulletId="0">
@@ -5580,7 +6800,7 @@
         <v:path o:extrusionok="f" gradientshapeok="t" o:connecttype="rect"/>
         <o:lock v:ext="edit" aspectratio="t"/>
       </v:shapetype>
-      <v:shape id="_x0000_i1040" type="#_x0000_t75" style="width:10.9pt;height:10.9pt" o:bullet="t">
+      <v:shape id="_x0000_i1173" type="#_x0000_t75" style="width:11.25pt;height:11.25pt" o:bullet="t">
         <v:imagedata r:id="rId1" o:title="msoB87"/>
       </v:shape>
     </w:pict>
@@ -5837,6 +7057,119 @@
     </w:lvl>
   </w:abstractNum>
   <w:abstractNum w:abstractNumId="3">
+    <w:nsid w:val="07600F1E"/>
+    <w:multiLevelType w:val="hybridMultilevel"/>
+    <w:tmpl w:val="FDB4AF5E"/>
+    <w:lvl w:ilvl="0" w:tplc="04090001">
+      <w:start w:val="1"/>
+      <w:numFmt w:val="bullet"/>
+      <w:lvlText w:val=""/>
+      <w:lvlJc w:val="left"/>
+      <w:pPr>
+        <w:ind w:left="720" w:hanging="360"/>
+      </w:pPr>
+      <w:rPr>
+        <w:rFonts w:ascii="Symbol" w:hAnsi="Symbol" w:hint="default"/>
+      </w:rPr>
+    </w:lvl>
+    <w:lvl w:ilvl="1" w:tplc="04090003">
+      <w:start w:val="1"/>
+      <w:numFmt w:val="bullet"/>
+      <w:lvlText w:val="o"/>
+      <w:lvlJc w:val="left"/>
+      <w:pPr>
+        <w:ind w:left="1440" w:hanging="360"/>
+      </w:pPr>
+      <w:rPr>
+        <w:rFonts w:ascii="Courier New" w:hAnsi="Courier New" w:cs="Courier New" w:hint="default"/>
+      </w:rPr>
+    </w:lvl>
+    <w:lvl w:ilvl="2" w:tplc="04090005" w:tentative="1">
+      <w:start w:val="1"/>
+      <w:numFmt w:val="bullet"/>
+      <w:lvlText w:val=""/>
+      <w:lvlJc w:val="left"/>
+      <w:pPr>
+        <w:ind w:left="2160" w:hanging="360"/>
+      </w:pPr>
+      <w:rPr>
+        <w:rFonts w:ascii="Wingdings" w:hAnsi="Wingdings" w:hint="default"/>
+      </w:rPr>
+    </w:lvl>
+    <w:lvl w:ilvl="3" w:tplc="04090001" w:tentative="1">
+      <w:start w:val="1"/>
+      <w:numFmt w:val="bullet"/>
+      <w:lvlText w:val=""/>
+      <w:lvlJc w:val="left"/>
+      <w:pPr>
+        <w:ind w:left="2880" w:hanging="360"/>
+      </w:pPr>
+      <w:rPr>
+        <w:rFonts w:ascii="Symbol" w:hAnsi="Symbol" w:hint="default"/>
+      </w:rPr>
+    </w:lvl>
+    <w:lvl w:ilvl="4" w:tplc="04090003" w:tentative="1">
+      <w:start w:val="1"/>
+      <w:numFmt w:val="bullet"/>
+      <w:lvlText w:val="o"/>
+      <w:lvlJc w:val="left"/>
+      <w:pPr>
+        <w:ind w:left="3600" w:hanging="360"/>
+      </w:pPr>
+      <w:rPr>
+        <w:rFonts w:ascii="Courier New" w:hAnsi="Courier New" w:cs="Courier New" w:hint="default"/>
+      </w:rPr>
+    </w:lvl>
+    <w:lvl w:ilvl="5" w:tplc="04090005" w:tentative="1">
+      <w:start w:val="1"/>
+      <w:numFmt w:val="bullet"/>
+      <w:lvlText w:val=""/>
+      <w:lvlJc w:val="left"/>
+      <w:pPr>
+        <w:ind w:left="4320" w:hanging="360"/>
+      </w:pPr>
+      <w:rPr>
+        <w:rFonts w:ascii="Wingdings" w:hAnsi="Wingdings" w:hint="default"/>
+      </w:rPr>
+    </w:lvl>
+    <w:lvl w:ilvl="6" w:tplc="04090001" w:tentative="1">
+      <w:start w:val="1"/>
+      <w:numFmt w:val="bullet"/>
+      <w:lvlText w:val=""/>
+      <w:lvlJc w:val="left"/>
+      <w:pPr>
+        <w:ind w:left="5040" w:hanging="360"/>
+      </w:pPr>
+      <w:rPr>
+        <w:rFonts w:ascii="Symbol" w:hAnsi="Symbol" w:hint="default"/>
+      </w:rPr>
+    </w:lvl>
+    <w:lvl w:ilvl="7" w:tplc="04090003" w:tentative="1">
+      <w:start w:val="1"/>
+      <w:numFmt w:val="bullet"/>
+      <w:lvlText w:val="o"/>
+      <w:lvlJc w:val="left"/>
+      <w:pPr>
+        <w:ind w:left="5760" w:hanging="360"/>
+      </w:pPr>
+      <w:rPr>
+        <w:rFonts w:ascii="Courier New" w:hAnsi="Courier New" w:cs="Courier New" w:hint="default"/>
+      </w:rPr>
+    </w:lvl>
+    <w:lvl w:ilvl="8" w:tplc="04090005" w:tentative="1">
+      <w:start w:val="1"/>
+      <w:numFmt w:val="bullet"/>
+      <w:lvlText w:val=""/>
+      <w:lvlJc w:val="left"/>
+      <w:pPr>
+        <w:ind w:left="6480" w:hanging="360"/>
+      </w:pPr>
+      <w:rPr>
+        <w:rFonts w:ascii="Wingdings" w:hAnsi="Wingdings" w:hint="default"/>
+      </w:rPr>
+    </w:lvl>
+  </w:abstractNum>
+  <w:abstractNum w:abstractNumId="4">
     <w:nsid w:val="0BF970BD"/>
     <w:multiLevelType w:val="hybridMultilevel"/>
     <w:tmpl w:val="B1DA96B6"/>
@@ -5922,7 +7255,7 @@
       </w:pPr>
     </w:lvl>
   </w:abstractNum>
-  <w:abstractNum w:abstractNumId="4">
+  <w:abstractNum w:abstractNumId="5">
     <w:nsid w:val="0E9F2C62"/>
     <w:multiLevelType w:val="hybridMultilevel"/>
     <w:tmpl w:val="641607E8"/>
@@ -6035,7 +7368,7 @@
       </w:rPr>
     </w:lvl>
   </w:abstractNum>
-  <w:abstractNum w:abstractNumId="5">
+  <w:abstractNum w:abstractNumId="6">
     <w:nsid w:val="0ECD7513"/>
     <w:multiLevelType w:val="multilevel"/>
     <w:tmpl w:val="34DA047E"/>
@@ -6154,7 +7487,7 @@
       </w:pPr>
     </w:lvl>
   </w:abstractNum>
-  <w:abstractNum w:abstractNumId="6">
+  <w:abstractNum w:abstractNumId="7">
     <w:nsid w:val="167A055B"/>
     <w:multiLevelType w:val="hybridMultilevel"/>
     <w:tmpl w:val="5CB85876"/>
@@ -6268,7 +7601,7 @@
       </w:rPr>
     </w:lvl>
   </w:abstractNum>
-  <w:abstractNum w:abstractNumId="7">
+  <w:abstractNum w:abstractNumId="8">
     <w:nsid w:val="1F595254"/>
     <w:multiLevelType w:val="hybridMultilevel"/>
     <w:tmpl w:val="0F44E7B6"/>
@@ -6380,7 +7713,7 @@
       </w:rPr>
     </w:lvl>
   </w:abstractNum>
-  <w:abstractNum w:abstractNumId="8">
+  <w:abstractNum w:abstractNumId="9">
     <w:nsid w:val="201E5660"/>
     <w:multiLevelType w:val="hybridMultilevel"/>
     <w:tmpl w:val="B6D6C0DA"/>
@@ -6493,7 +7826,7 @@
       </w:rPr>
     </w:lvl>
   </w:abstractNum>
-  <w:abstractNum w:abstractNumId="9">
+  <w:abstractNum w:abstractNumId="10">
     <w:nsid w:val="24BA1FC5"/>
     <w:multiLevelType w:val="hybridMultilevel"/>
     <w:tmpl w:val="DFA41520"/>
@@ -6606,7 +7939,7 @@
       </w:rPr>
     </w:lvl>
   </w:abstractNum>
-  <w:abstractNum w:abstractNumId="10">
+  <w:abstractNum w:abstractNumId="11">
     <w:nsid w:val="25D1009D"/>
     <w:multiLevelType w:val="multilevel"/>
     <w:tmpl w:val="309AD1A0"/>
@@ -6723,7 +8056,7 @@
       </w:rPr>
     </w:lvl>
   </w:abstractNum>
-  <w:abstractNum w:abstractNumId="11">
+  <w:abstractNum w:abstractNumId="12">
     <w:nsid w:val="27B62D97"/>
     <w:multiLevelType w:val="hybridMultilevel"/>
     <w:tmpl w:val="09926092"/>
@@ -6815,7 +8148,120 @@
       </w:pPr>
     </w:lvl>
   </w:abstractNum>
-  <w:abstractNum w:abstractNumId="12">
+  <w:abstractNum w:abstractNumId="13">
+    <w:nsid w:val="2946254C"/>
+    <w:multiLevelType w:val="hybridMultilevel"/>
+    <w:tmpl w:val="73005F04"/>
+    <w:lvl w:ilvl="0" w:tplc="04090001">
+      <w:start w:val="1"/>
+      <w:numFmt w:val="bullet"/>
+      <w:lvlText w:val=""/>
+      <w:lvlJc w:val="left"/>
+      <w:pPr>
+        <w:ind w:left="720" w:hanging="360"/>
+      </w:pPr>
+      <w:rPr>
+        <w:rFonts w:ascii="Symbol" w:hAnsi="Symbol" w:hint="default"/>
+      </w:rPr>
+    </w:lvl>
+    <w:lvl w:ilvl="1" w:tplc="04090003" w:tentative="1">
+      <w:start w:val="1"/>
+      <w:numFmt w:val="bullet"/>
+      <w:lvlText w:val="o"/>
+      <w:lvlJc w:val="left"/>
+      <w:pPr>
+        <w:ind w:left="1440" w:hanging="360"/>
+      </w:pPr>
+      <w:rPr>
+        <w:rFonts w:ascii="Courier New" w:hAnsi="Courier New" w:cs="Courier New" w:hint="default"/>
+      </w:rPr>
+    </w:lvl>
+    <w:lvl w:ilvl="2" w:tplc="04090005" w:tentative="1">
+      <w:start w:val="1"/>
+      <w:numFmt w:val="bullet"/>
+      <w:lvlText w:val=""/>
+      <w:lvlJc w:val="left"/>
+      <w:pPr>
+        <w:ind w:left="2160" w:hanging="360"/>
+      </w:pPr>
+      <w:rPr>
+        <w:rFonts w:ascii="Wingdings" w:hAnsi="Wingdings" w:hint="default"/>
+      </w:rPr>
+    </w:lvl>
+    <w:lvl w:ilvl="3" w:tplc="04090001" w:tentative="1">
+      <w:start w:val="1"/>
+      <w:numFmt w:val="bullet"/>
+      <w:lvlText w:val=""/>
+      <w:lvlJc w:val="left"/>
+      <w:pPr>
+        <w:ind w:left="2880" w:hanging="360"/>
+      </w:pPr>
+      <w:rPr>
+        <w:rFonts w:ascii="Symbol" w:hAnsi="Symbol" w:hint="default"/>
+      </w:rPr>
+    </w:lvl>
+    <w:lvl w:ilvl="4" w:tplc="04090003" w:tentative="1">
+      <w:start w:val="1"/>
+      <w:numFmt w:val="bullet"/>
+      <w:lvlText w:val="o"/>
+      <w:lvlJc w:val="left"/>
+      <w:pPr>
+        <w:ind w:left="3600" w:hanging="360"/>
+      </w:pPr>
+      <w:rPr>
+        <w:rFonts w:ascii="Courier New" w:hAnsi="Courier New" w:cs="Courier New" w:hint="default"/>
+      </w:rPr>
+    </w:lvl>
+    <w:lvl w:ilvl="5" w:tplc="04090005" w:tentative="1">
+      <w:start w:val="1"/>
+      <w:numFmt w:val="bullet"/>
+      <w:lvlText w:val=""/>
+      <w:lvlJc w:val="left"/>
+      <w:pPr>
+        <w:ind w:left="4320" w:hanging="360"/>
+      </w:pPr>
+      <w:rPr>
+        <w:rFonts w:ascii="Wingdings" w:hAnsi="Wingdings" w:hint="default"/>
+      </w:rPr>
+    </w:lvl>
+    <w:lvl w:ilvl="6" w:tplc="04090001" w:tentative="1">
+      <w:start w:val="1"/>
+      <w:numFmt w:val="bullet"/>
+      <w:lvlText w:val=""/>
+      <w:lvlJc w:val="left"/>
+      <w:pPr>
+        <w:ind w:left="5040" w:hanging="360"/>
+      </w:pPr>
+      <w:rPr>
+        <w:rFonts w:ascii="Symbol" w:hAnsi="Symbol" w:hint="default"/>
+      </w:rPr>
+    </w:lvl>
+    <w:lvl w:ilvl="7" w:tplc="04090003" w:tentative="1">
+      <w:start w:val="1"/>
+      <w:numFmt w:val="bullet"/>
+      <w:lvlText w:val="o"/>
+      <w:lvlJc w:val="left"/>
+      <w:pPr>
+        <w:ind w:left="5760" w:hanging="360"/>
+      </w:pPr>
+      <w:rPr>
+        <w:rFonts w:ascii="Courier New" w:hAnsi="Courier New" w:cs="Courier New" w:hint="default"/>
+      </w:rPr>
+    </w:lvl>
+    <w:lvl w:ilvl="8" w:tplc="04090005" w:tentative="1">
+      <w:start w:val="1"/>
+      <w:numFmt w:val="bullet"/>
+      <w:lvlText w:val=""/>
+      <w:lvlJc w:val="left"/>
+      <w:pPr>
+        <w:ind w:left="6480" w:hanging="360"/>
+      </w:pPr>
+      <w:rPr>
+        <w:rFonts w:ascii="Wingdings" w:hAnsi="Wingdings" w:hint="default"/>
+      </w:rPr>
+    </w:lvl>
+  </w:abstractNum>
+  <w:abstractNum w:abstractNumId="14">
     <w:nsid w:val="2B2D18C4"/>
     <w:multiLevelType w:val="hybridMultilevel"/>
     <w:tmpl w:val="A642B798"/>
@@ -6927,7 +8373,7 @@
       </w:rPr>
     </w:lvl>
   </w:abstractNum>
-  <w:abstractNum w:abstractNumId="13">
+  <w:abstractNum w:abstractNumId="15">
     <w:nsid w:val="2B6A46CF"/>
     <w:multiLevelType w:val="hybridMultilevel"/>
     <w:tmpl w:val="77A2060A"/>
@@ -7040,7 +8486,7 @@
       </w:rPr>
     </w:lvl>
   </w:abstractNum>
-  <w:abstractNum w:abstractNumId="14">
+  <w:abstractNum w:abstractNumId="16">
     <w:nsid w:val="2D026CBE"/>
     <w:multiLevelType w:val="hybridMultilevel"/>
     <w:tmpl w:val="EBB8B4C0"/>
@@ -7153,7 +8599,7 @@
       </w:rPr>
     </w:lvl>
   </w:abstractNum>
-  <w:abstractNum w:abstractNumId="15">
+  <w:abstractNum w:abstractNumId="17">
     <w:nsid w:val="2D665A19"/>
     <w:multiLevelType w:val="hybridMultilevel"/>
     <w:tmpl w:val="79788D68"/>
@@ -7266,7 +8712,7 @@
       </w:rPr>
     </w:lvl>
   </w:abstractNum>
-  <w:abstractNum w:abstractNumId="16">
+  <w:abstractNum w:abstractNumId="18">
     <w:nsid w:val="33910968"/>
     <w:multiLevelType w:val="hybridMultilevel"/>
     <w:tmpl w:val="1D4C3AEA"/>
@@ -7378,7 +8824,7 @@
       </w:rPr>
     </w:lvl>
   </w:abstractNum>
-  <w:abstractNum w:abstractNumId="17">
+  <w:abstractNum w:abstractNumId="19">
     <w:nsid w:val="344F7870"/>
     <w:multiLevelType w:val="hybridMultilevel"/>
     <w:tmpl w:val="1F127110"/>
@@ -7490,7 +8936,7 @@
       </w:rPr>
     </w:lvl>
   </w:abstractNum>
-  <w:abstractNum w:abstractNumId="18">
+  <w:abstractNum w:abstractNumId="20">
     <w:nsid w:val="3D9F3AA0"/>
     <w:multiLevelType w:val="hybridMultilevel"/>
     <w:tmpl w:val="5B8CA0AE"/>
@@ -7603,7 +9049,7 @@
       </w:rPr>
     </w:lvl>
   </w:abstractNum>
-  <w:abstractNum w:abstractNumId="19">
+  <w:abstractNum w:abstractNumId="21">
     <w:nsid w:val="3E7F5263"/>
     <w:multiLevelType w:val="hybridMultilevel"/>
     <w:tmpl w:val="BAE8F24C"/>
@@ -7715,7 +9161,7 @@
       </w:rPr>
     </w:lvl>
   </w:abstractNum>
-  <w:abstractNum w:abstractNumId="20">
+  <w:abstractNum w:abstractNumId="22">
     <w:nsid w:val="3FD21ADD"/>
     <w:multiLevelType w:val="hybridMultilevel"/>
     <w:tmpl w:val="B33A4ACA"/>
@@ -7827,7 +9273,7 @@
       </w:rPr>
     </w:lvl>
   </w:abstractNum>
-  <w:abstractNum w:abstractNumId="21">
+  <w:abstractNum w:abstractNumId="23">
     <w:nsid w:val="43013078"/>
     <w:multiLevelType w:val="hybridMultilevel"/>
     <w:tmpl w:val="5B5092FA"/>
@@ -7940,7 +9386,7 @@
       </w:rPr>
     </w:lvl>
   </w:abstractNum>
-  <w:abstractNum w:abstractNumId="22">
+  <w:abstractNum w:abstractNumId="24">
     <w:nsid w:val="46CD748A"/>
     <w:multiLevelType w:val="multilevel"/>
     <w:tmpl w:val="36E0AB10"/>
@@ -8058,7 +9504,7 @@
       </w:rPr>
     </w:lvl>
   </w:abstractNum>
-  <w:abstractNum w:abstractNumId="23">
+  <w:abstractNum w:abstractNumId="25">
     <w:nsid w:val="4C325A1C"/>
     <w:multiLevelType w:val="hybridMultilevel"/>
     <w:tmpl w:val="B95479C8"/>
@@ -8171,7 +9617,7 @@
       </w:rPr>
     </w:lvl>
   </w:abstractNum>
-  <w:abstractNum w:abstractNumId="24">
+  <w:abstractNum w:abstractNumId="26">
     <w:nsid w:val="4DC079C7"/>
     <w:multiLevelType w:val="hybridMultilevel"/>
     <w:tmpl w:val="EB5A8AF6"/>
@@ -8284,7 +9730,7 @@
       </w:rPr>
     </w:lvl>
   </w:abstractNum>
-  <w:abstractNum w:abstractNumId="25">
+  <w:abstractNum w:abstractNumId="27">
     <w:nsid w:val="557E0482"/>
     <w:multiLevelType w:val="hybridMultilevel"/>
     <w:tmpl w:val="2B441E60"/>
@@ -8397,7 +9843,7 @@
       </w:rPr>
     </w:lvl>
   </w:abstractNum>
-  <w:abstractNum w:abstractNumId="26">
+  <w:abstractNum w:abstractNumId="28">
     <w:nsid w:val="5813286E"/>
     <w:multiLevelType w:val="hybridMultilevel"/>
     <w:tmpl w:val="03A2A082"/>
@@ -8509,7 +9955,120 @@
       </w:rPr>
     </w:lvl>
   </w:abstractNum>
-  <w:abstractNum w:abstractNumId="27">
+  <w:abstractNum w:abstractNumId="29">
+    <w:nsid w:val="5B43673A"/>
+    <w:multiLevelType w:val="hybridMultilevel"/>
+    <w:tmpl w:val="B076295A"/>
+    <w:lvl w:ilvl="0" w:tplc="04090001">
+      <w:start w:val="1"/>
+      <w:numFmt w:val="bullet"/>
+      <w:lvlText w:val=""/>
+      <w:lvlJc w:val="left"/>
+      <w:pPr>
+        <w:ind w:left="720" w:hanging="360"/>
+      </w:pPr>
+      <w:rPr>
+        <w:rFonts w:ascii="Symbol" w:hAnsi="Symbol" w:hint="default"/>
+      </w:rPr>
+    </w:lvl>
+    <w:lvl w:ilvl="1" w:tplc="04090003" w:tentative="1">
+      <w:start w:val="1"/>
+      <w:numFmt w:val="bullet"/>
+      <w:lvlText w:val="o"/>
+      <w:lvlJc w:val="left"/>
+      <w:pPr>
+        <w:ind w:left="1440" w:hanging="360"/>
+      </w:pPr>
+      <w:rPr>
+        <w:rFonts w:ascii="Courier New" w:hAnsi="Courier New" w:cs="Courier New" w:hint="default"/>
+      </w:rPr>
+    </w:lvl>
+    <w:lvl w:ilvl="2" w:tplc="04090005" w:tentative="1">
+      <w:start w:val="1"/>
+      <w:numFmt w:val="bullet"/>
+      <w:lvlText w:val=""/>
+      <w:lvlJc w:val="left"/>
+      <w:pPr>
+        <w:ind w:left="2160" w:hanging="360"/>
+      </w:pPr>
+      <w:rPr>
+        <w:rFonts w:ascii="Wingdings" w:hAnsi="Wingdings" w:hint="default"/>
+      </w:rPr>
+    </w:lvl>
+    <w:lvl w:ilvl="3" w:tplc="04090001" w:tentative="1">
+      <w:start w:val="1"/>
+      <w:numFmt w:val="bullet"/>
+      <w:lvlText w:val=""/>
+      <w:lvlJc w:val="left"/>
+      <w:pPr>
+        <w:ind w:left="2880" w:hanging="360"/>
+      </w:pPr>
+      <w:rPr>
+        <w:rFonts w:ascii="Symbol" w:hAnsi="Symbol" w:hint="default"/>
+      </w:rPr>
+    </w:lvl>
+    <w:lvl w:ilvl="4" w:tplc="04090003" w:tentative="1">
+      <w:start w:val="1"/>
+      <w:numFmt w:val="bullet"/>
+      <w:lvlText w:val="o"/>
+      <w:lvlJc w:val="left"/>
+      <w:pPr>
+        <w:ind w:left="3600" w:hanging="360"/>
+      </w:pPr>
+      <w:rPr>
+        <w:rFonts w:ascii="Courier New" w:hAnsi="Courier New" w:cs="Courier New" w:hint="default"/>
+      </w:rPr>
+    </w:lvl>
+    <w:lvl w:ilvl="5" w:tplc="04090005" w:tentative="1">
+      <w:start w:val="1"/>
+      <w:numFmt w:val="bullet"/>
+      <w:lvlText w:val=""/>
+      <w:lvlJc w:val="left"/>
+      <w:pPr>
+        <w:ind w:left="4320" w:hanging="360"/>
+      </w:pPr>
+      <w:rPr>
+        <w:rFonts w:ascii="Wingdings" w:hAnsi="Wingdings" w:hint="default"/>
+      </w:rPr>
+    </w:lvl>
+    <w:lvl w:ilvl="6" w:tplc="04090001" w:tentative="1">
+      <w:start w:val="1"/>
+      <w:numFmt w:val="bullet"/>
+      <w:lvlText w:val=""/>
+      <w:lvlJc w:val="left"/>
+      <w:pPr>
+        <w:ind w:left="5040" w:hanging="360"/>
+      </w:pPr>
+      <w:rPr>
+        <w:rFonts w:ascii="Symbol" w:hAnsi="Symbol" w:hint="default"/>
+      </w:rPr>
+    </w:lvl>
+    <w:lvl w:ilvl="7" w:tplc="04090003" w:tentative="1">
+      <w:start w:val="1"/>
+      <w:numFmt w:val="bullet"/>
+      <w:lvlText w:val="o"/>
+      <w:lvlJc w:val="left"/>
+      <w:pPr>
+        <w:ind w:left="5760" w:hanging="360"/>
+      </w:pPr>
+      <w:rPr>
+        <w:rFonts w:ascii="Courier New" w:hAnsi="Courier New" w:cs="Courier New" w:hint="default"/>
+      </w:rPr>
+    </w:lvl>
+    <w:lvl w:ilvl="8" w:tplc="04090005" w:tentative="1">
+      <w:start w:val="1"/>
+      <w:numFmt w:val="bullet"/>
+      <w:lvlText w:val=""/>
+      <w:lvlJc w:val="left"/>
+      <w:pPr>
+        <w:ind w:left="6480" w:hanging="360"/>
+      </w:pPr>
+      <w:rPr>
+        <w:rFonts w:ascii="Wingdings" w:hAnsi="Wingdings" w:hint="default"/>
+      </w:rPr>
+    </w:lvl>
+  </w:abstractNum>
+  <w:abstractNum w:abstractNumId="30">
     <w:nsid w:val="605D192F"/>
     <w:multiLevelType w:val="hybridMultilevel"/>
     <w:tmpl w:val="CC8EFF78"/>
@@ -8622,7 +10181,7 @@
       </w:rPr>
     </w:lvl>
   </w:abstractNum>
-  <w:abstractNum w:abstractNumId="28">
+  <w:abstractNum w:abstractNumId="31">
     <w:nsid w:val="618A3D61"/>
     <w:multiLevelType w:val="hybridMultilevel"/>
     <w:tmpl w:val="0C1620E2"/>
@@ -8711,10 +10270,10 @@
       </w:pPr>
     </w:lvl>
   </w:abstractNum>
-  <w:abstractNum w:abstractNumId="29">
+  <w:abstractNum w:abstractNumId="32">
     <w:nsid w:val="626E5D32"/>
     <w:multiLevelType w:val="hybridMultilevel"/>
-    <w:tmpl w:val="02583BD8"/>
+    <w:tmpl w:val="5F3E54FA"/>
     <w:lvl w:ilvl="0" w:tplc="04090005">
       <w:start w:val="1"/>
       <w:numFmt w:val="bullet"/>
@@ -8824,7 +10383,7 @@
       </w:rPr>
     </w:lvl>
   </w:abstractNum>
-  <w:abstractNum w:abstractNumId="30">
+  <w:abstractNum w:abstractNumId="33">
     <w:nsid w:val="660A5DF6"/>
     <w:multiLevelType w:val="singleLevel"/>
     <w:tmpl w:val="B0204080"/>
@@ -8846,7 +10405,7 @@
       </w:rPr>
     </w:lvl>
   </w:abstractNum>
-  <w:abstractNum w:abstractNumId="31">
+  <w:abstractNum w:abstractNumId="34">
     <w:nsid w:val="674225DC"/>
     <w:multiLevelType w:val="hybridMultilevel"/>
     <w:tmpl w:val="7C6EF990"/>
@@ -8958,7 +10517,7 @@
       </w:rPr>
     </w:lvl>
   </w:abstractNum>
-  <w:abstractNum w:abstractNumId="32">
+  <w:abstractNum w:abstractNumId="35">
     <w:nsid w:val="67C36A94"/>
     <w:multiLevelType w:val="hybridMultilevel"/>
     <w:tmpl w:val="F83EE468"/>
@@ -9071,7 +10630,7 @@
       </w:rPr>
     </w:lvl>
   </w:abstractNum>
-  <w:abstractNum w:abstractNumId="33">
+  <w:abstractNum w:abstractNumId="36">
     <w:nsid w:val="6E04675D"/>
     <w:multiLevelType w:val="hybridMultilevel"/>
     <w:tmpl w:val="72767162"/>
@@ -9184,7 +10743,7 @@
       </w:rPr>
     </w:lvl>
   </w:abstractNum>
-  <w:abstractNum w:abstractNumId="34">
+  <w:abstractNum w:abstractNumId="37">
     <w:nsid w:val="71E061A9"/>
     <w:multiLevelType w:val="hybridMultilevel"/>
     <w:tmpl w:val="C338AEC0"/>
@@ -9297,7 +10856,7 @@
       </w:rPr>
     </w:lvl>
   </w:abstractNum>
-  <w:abstractNum w:abstractNumId="35">
+  <w:abstractNum w:abstractNumId="38">
     <w:nsid w:val="739D11BA"/>
     <w:multiLevelType w:val="hybridMultilevel"/>
     <w:tmpl w:val="64849F1E"/>
@@ -9410,7 +10969,7 @@
       </w:rPr>
     </w:lvl>
   </w:abstractNum>
-  <w:abstractNum w:abstractNumId="36">
+  <w:abstractNum w:abstractNumId="39">
     <w:nsid w:val="73D15735"/>
     <w:multiLevelType w:val="hybridMultilevel"/>
     <w:tmpl w:val="226CD624"/>
@@ -9523,7 +11082,7 @@
       </w:rPr>
     </w:lvl>
   </w:abstractNum>
-  <w:abstractNum w:abstractNumId="37">
+  <w:abstractNum w:abstractNumId="40">
     <w:nsid w:val="74DD08D3"/>
     <w:multiLevelType w:val="hybridMultilevel"/>
     <w:tmpl w:val="8D7C4C52"/>
@@ -9636,7 +11195,7 @@
       </w:rPr>
     </w:lvl>
   </w:abstractNum>
-  <w:abstractNum w:abstractNumId="38">
+  <w:abstractNum w:abstractNumId="41">
     <w:nsid w:val="76975F99"/>
     <w:multiLevelType w:val="hybridMultilevel"/>
     <w:tmpl w:val="5B30C184"/>
@@ -9749,7 +11308,7 @@
       </w:rPr>
     </w:lvl>
   </w:abstractNum>
-  <w:abstractNum w:abstractNumId="39">
+  <w:abstractNum w:abstractNumId="42">
     <w:nsid w:val="782F6659"/>
     <w:multiLevelType w:val="hybridMultilevel"/>
     <w:tmpl w:val="6B78649E"/>
@@ -9862,7 +11421,7 @@
       </w:rPr>
     </w:lvl>
   </w:abstractNum>
-  <w:abstractNum w:abstractNumId="40">
+  <w:abstractNum w:abstractNumId="43">
     <w:nsid w:val="7AB53C80"/>
     <w:multiLevelType w:val="hybridMultilevel"/>
     <w:tmpl w:val="6B88CDA0"/>
@@ -9976,124 +11535,133 @@
     </w:lvl>
   </w:abstractNum>
   <w:num w:numId="1">
-    <w:abstractNumId w:val="5"/>
+    <w:abstractNumId w:val="6"/>
   </w:num>
   <w:num w:numId="2">
-    <w:abstractNumId w:val="10"/>
+    <w:abstractNumId w:val="11"/>
   </w:num>
   <w:num w:numId="3">
-    <w:abstractNumId w:val="22"/>
+    <w:abstractNumId w:val="24"/>
   </w:num>
   <w:num w:numId="4">
-    <w:abstractNumId w:val="30"/>
+    <w:abstractNumId w:val="33"/>
   </w:num>
   <w:num w:numId="5">
     <w:abstractNumId w:val="2"/>
   </w:num>
   <w:num w:numId="6">
+    <w:abstractNumId w:val="27"/>
+  </w:num>
+  <w:num w:numId="7">
+    <w:abstractNumId w:val="31"/>
+  </w:num>
+  <w:num w:numId="8">
+    <w:abstractNumId w:val="23"/>
+  </w:num>
+  <w:num w:numId="9">
+    <w:abstractNumId w:val="36"/>
+  </w:num>
+  <w:num w:numId="10">
+    <w:abstractNumId w:val="16"/>
+  </w:num>
+  <w:num w:numId="11">
+    <w:abstractNumId w:val="8"/>
+  </w:num>
+  <w:num w:numId="12">
+    <w:abstractNumId w:val="42"/>
+  </w:num>
+  <w:num w:numId="13">
+    <w:abstractNumId w:val="39"/>
+  </w:num>
+  <w:num w:numId="14">
+    <w:abstractNumId w:val="9"/>
+  </w:num>
+  <w:num w:numId="15">
     <w:abstractNumId w:val="25"/>
   </w:num>
-  <w:num w:numId="7">
-    <w:abstractNumId w:val="28"/>
+  <w:num w:numId="16">
+    <w:abstractNumId w:val="22"/>
   </w:num>
-  <w:num w:numId="8">
+  <w:num w:numId="17">
+    <w:abstractNumId w:val="40"/>
+  </w:num>
+  <w:num w:numId="18">
+    <w:abstractNumId w:val="4"/>
+  </w:num>
+  <w:num w:numId="19">
+    <w:abstractNumId w:val="7"/>
+  </w:num>
+  <w:num w:numId="20">
     <w:abstractNumId w:val="21"/>
   </w:num>
-  <w:num w:numId="9">
-    <w:abstractNumId w:val="33"/>
+  <w:num w:numId="21">
+    <w:abstractNumId w:val="30"/>
   </w:num>
-  <w:num w:numId="10">
-    <w:abstractNumId w:val="14"/>
+  <w:num w:numId="22">
+    <w:abstractNumId w:val="5"/>
   </w:num>
-  <w:num w:numId="11">
-    <w:abstractNumId w:val="7"/>
-  </w:num>
-  <w:num w:numId="12">
-    <w:abstractNumId w:val="39"/>
-  </w:num>
-  <w:num w:numId="13">
-    <w:abstractNumId w:val="36"/>
-  </w:num>
-  <w:num w:numId="14">
-    <w:abstractNumId w:val="8"/>
-  </w:num>
-  <w:num w:numId="15">
-    <w:abstractNumId w:val="23"/>
-  </w:num>
-  <w:num w:numId="16">
-    <w:abstractNumId w:val="20"/>
-  </w:num>
-  <w:num w:numId="17">
-    <w:abstractNumId w:val="37"/>
-  </w:num>
-  <w:num w:numId="18">
-    <w:abstractNumId w:val="3"/>
-  </w:num>
-  <w:num w:numId="19">
-    <w:abstractNumId w:val="6"/>
-  </w:num>
-  <w:num w:numId="20">
+  <w:num w:numId="23">
     <w:abstractNumId w:val="19"/>
   </w:num>
-  <w:num w:numId="21">
-    <w:abstractNumId w:val="27"/>
-  </w:num>
-  <w:num w:numId="22">
-    <w:abstractNumId w:val="4"/>
-  </w:num>
-  <w:num w:numId="23">
+  <w:num w:numId="24">
     <w:abstractNumId w:val="17"/>
   </w:num>
-  <w:num w:numId="24">
-    <w:abstractNumId w:val="15"/>
-  </w:num>
   <w:num w:numId="25">
-    <w:abstractNumId w:val="40"/>
+    <w:abstractNumId w:val="43"/>
   </w:num>
   <w:num w:numId="26">
-    <w:abstractNumId w:val="11"/>
+    <w:abstractNumId w:val="12"/>
   </w:num>
   <w:num w:numId="27">
     <w:abstractNumId w:val="1"/>
   </w:num>
   <w:num w:numId="28">
-    <w:abstractNumId w:val="13"/>
+    <w:abstractNumId w:val="15"/>
   </w:num>
   <w:num w:numId="29">
-    <w:abstractNumId w:val="12"/>
+    <w:abstractNumId w:val="14"/>
   </w:num>
   <w:num w:numId="30">
-    <w:abstractNumId w:val="16"/>
+    <w:abstractNumId w:val="18"/>
   </w:num>
   <w:num w:numId="31">
+    <w:abstractNumId w:val="28"/>
+  </w:num>
+  <w:num w:numId="32">
     <w:abstractNumId w:val="26"/>
   </w:num>
-  <w:num w:numId="32">
-    <w:abstractNumId w:val="24"/>
+  <w:num w:numId="33">
+    <w:abstractNumId w:val="35"/>
   </w:num>
-  <w:num w:numId="33">
+  <w:num w:numId="34">
+    <w:abstractNumId w:val="20"/>
+  </w:num>
+  <w:num w:numId="35">
+    <w:abstractNumId w:val="41"/>
+  </w:num>
+  <w:num w:numId="36">
+    <w:abstractNumId w:val="38"/>
+  </w:num>
+  <w:num w:numId="37">
+    <w:abstractNumId w:val="37"/>
+  </w:num>
+  <w:num w:numId="38">
+    <w:abstractNumId w:val="34"/>
+  </w:num>
+  <w:num w:numId="39">
+    <w:abstractNumId w:val="10"/>
+  </w:num>
+  <w:num w:numId="40">
     <w:abstractNumId w:val="32"/>
   </w:num>
-  <w:num w:numId="34">
-    <w:abstractNumId w:val="18"/>
+  <w:num w:numId="41">
+    <w:abstractNumId w:val="3"/>
   </w:num>
-  <w:num w:numId="35">
-    <w:abstractNumId w:val="38"/>
+  <w:num w:numId="42">
+    <w:abstractNumId w:val="29"/>
   </w:num>
-  <w:num w:numId="36">
-    <w:abstractNumId w:val="35"/>
-  </w:num>
-  <w:num w:numId="37">
-    <w:abstractNumId w:val="34"/>
-  </w:num>
-  <w:num w:numId="38">
-    <w:abstractNumId w:val="31"/>
-  </w:num>
-  <w:num w:numId="39">
-    <w:abstractNumId w:val="9"/>
-  </w:num>
-  <w:num w:numId="40">
-    <w:abstractNumId w:val="29"/>
+  <w:num w:numId="43">
+    <w:abstractNumId w:val="13"/>
   </w:num>
   <w:numIdMacAtCleanup w:val="17"/>
 </w:numbering>
@@ -13097,7 +14665,7 @@
 </file>
 
 <file path=customXml/itemProps1.xml><?xml version="1.0" encoding="utf-8"?>
-<ds:datastoreItem xmlns:ds="http://schemas.openxmlformats.org/officeDocument/2006/customXml" ds:itemID="{35D98E2A-F6A1-47C7-BACA-26BFEC86474E}">
+<ds:datastoreItem xmlns:ds="http://schemas.openxmlformats.org/officeDocument/2006/customXml" ds:itemID="{81CBAE0E-67AA-4F99-8D19-1F6F261B762B}">
   <ds:schemaRefs>
     <ds:schemaRef ds:uri="http://schemas.openxmlformats.org/officeDocument/2006/bibliography"/>
   </ds:schemaRefs>

</xml_diff>